<commit_message>
Test existing functions done, Books class undone
</commit_message>
<xml_diff>
--- a/ЛАБА 14_Разработка класса по работе с бинарными файлами.docx
+++ b/ЛАБА 14_Разработка класса по работе с бинарными файлами.docx
@@ -170,7 +170,22 @@
           <w:sz w:val="26"/>
           <w:szCs w:val="26"/>
         </w:rPr>
-        <w:t>Разработать класс для работы с бинарным файлом объектов данных. Данные описать как поля класса. Методы класса должны обеспечивать:</w:t>
+        <w:t xml:space="preserve">Разработать класс для работы с бинарным файлом объектов данных. </w:t>
+      </w:r>
+      <w:r>
+        <w:rPr>
+          <w:sz w:val="26"/>
+          <w:szCs w:val="26"/>
+          <w:highlight w:val="green"/>
+        </w:rPr>
+        <w:t>Данные описать как поля класса.</w:t>
+      </w:r>
+      <w:r>
+        <w:rPr>
+          <w:sz w:val="26"/>
+          <w:szCs w:val="26"/>
+        </w:rPr>
+        <w:t xml:space="preserve"> Методы класса должны обеспечивать:</w:t>
       </w:r>
     </w:p>
     <w:p>
@@ -184,12 +199,14 @@
         <w:rPr>
           <w:sz w:val="26"/>
           <w:szCs w:val="26"/>
-        </w:rPr>
-      </w:pPr>
-      <w:r>
-        <w:rPr>
-          <w:sz w:val="26"/>
-          <w:szCs w:val="26"/>
+          <w:highlight w:val="green"/>
+        </w:rPr>
+      </w:pPr>
+      <w:r>
+        <w:rPr>
+          <w:sz w:val="26"/>
+          <w:szCs w:val="26"/>
+          <w:highlight w:val="green"/>
         </w:rPr>
         <w:t>Добавление объекта в бинарный файл</w:t>
       </w:r>
@@ -205,12 +222,14 @@
         <w:rPr>
           <w:sz w:val="26"/>
           <w:szCs w:val="26"/>
-        </w:rPr>
-      </w:pPr>
-      <w:r>
-        <w:rPr>
-          <w:sz w:val="26"/>
-          <w:szCs w:val="26"/>
+          <w:highlight w:val="green"/>
+        </w:rPr>
+      </w:pPr>
+      <w:r>
+        <w:rPr>
+          <w:sz w:val="26"/>
+          <w:szCs w:val="26"/>
+          <w:highlight w:val="green"/>
         </w:rPr>
         <w:t>Вывод всех данных из файла в таблицу</w:t>
       </w:r>
@@ -226,28 +245,18 @@
         <w:rPr>
           <w:sz w:val="26"/>
           <w:szCs w:val="26"/>
-        </w:rPr>
-      </w:pPr>
-      <w:r>
-        <w:rPr>
-          <w:sz w:val="26"/>
-          <w:szCs w:val="26"/>
-        </w:rPr>
-        <w:t>Поиск в бинарном файле</w:t>
-      </w:r>
-      <w:r>
-        <w:rPr>
-          <w:sz w:val="26"/>
-          <w:szCs w:val="26"/>
-        </w:rPr>
-        <w:t xml:space="preserve"> </w:t>
-      </w:r>
-      <w:r>
-        <w:rPr>
-          <w:sz w:val="26"/>
-          <w:szCs w:val="26"/>
-        </w:rPr>
-        <w:t>записей, удовлетворяющих заданному критерию</w:t>
+          <w:highlight w:val="red"/>
+        </w:rPr>
+      </w:pPr>
+      <w:bookmarkStart w:id="0" w:name="_GoBack"/>
+      <w:bookmarkEnd w:id="0"/>
+      <w:r>
+        <w:rPr>
+          <w:sz w:val="26"/>
+          <w:szCs w:val="26"/>
+          <w:highlight w:val="red"/>
+        </w:rPr>
+        <w:t>Поиск в бинарном файле записей, удовлетворяющих заданному критерию</w:t>
       </w:r>
     </w:p>
     <w:p>
@@ -261,12 +270,14 @@
         <w:rPr>
           <w:sz w:val="26"/>
           <w:szCs w:val="26"/>
-        </w:rPr>
-      </w:pPr>
-      <w:r>
-        <w:rPr>
-          <w:sz w:val="26"/>
-          <w:szCs w:val="26"/>
+          <w:highlight w:val="green"/>
+        </w:rPr>
+      </w:pPr>
+      <w:r>
+        <w:rPr>
+          <w:sz w:val="26"/>
+          <w:szCs w:val="26"/>
+          <w:highlight w:val="green"/>
         </w:rPr>
         <w:t>Корректировку отдельной записи файла, начинающейся с заданной позиции (байта)</w:t>
       </w:r>
@@ -276,7 +287,6 @@
         <w:rPr>
           <w:b/>
           <w:i/>
-          <w:color w:val="FF0000"/>
           <w:sz w:val="28"/>
           <w:szCs w:val="28"/>
         </w:rPr>
@@ -399,12 +409,14 @@
         <w:rPr>
           <w:sz w:val="26"/>
           <w:szCs w:val="26"/>
-        </w:rPr>
-      </w:pPr>
-      <w:r>
-        <w:rPr>
-          <w:sz w:val="26"/>
-          <w:szCs w:val="26"/>
+          <w:highlight w:val="red"/>
+        </w:rPr>
+      </w:pPr>
+      <w:r>
+        <w:rPr>
+          <w:sz w:val="26"/>
+          <w:szCs w:val="26"/>
+          <w:highlight w:val="red"/>
         </w:rPr>
         <w:t xml:space="preserve">Программа должна записывать в </w:t>
       </w:r>
@@ -412,6 +424,7 @@
         <w:rPr>
           <w:sz w:val="26"/>
           <w:szCs w:val="26"/>
+          <w:highlight w:val="red"/>
         </w:rPr>
         <w:t>бинарный</w:t>
       </w:r>
@@ -419,6 +432,7 @@
         <w:rPr>
           <w:sz w:val="26"/>
           <w:szCs w:val="26"/>
+          <w:highlight w:val="red"/>
         </w:rPr>
         <w:t xml:space="preserve"> файл данные, вводимые пользователем, формируя, таким образом, простую базу данных. Для ввода некоторых полей данных примените компонент «комбинированный список», </w:t>
       </w:r>
@@ -426,6 +440,7 @@
         <w:rPr>
           <w:sz w:val="26"/>
           <w:szCs w:val="26"/>
+          <w:highlight w:val="red"/>
         </w:rPr>
         <w:t xml:space="preserve">для других – поле ввода или поле ввода по маске, </w:t>
       </w:r>
@@ -433,6 +448,7 @@
         <w:rPr>
           <w:sz w:val="26"/>
           <w:szCs w:val="26"/>
+          <w:highlight w:val="red"/>
         </w:rPr>
         <w:t>для числовых данных небольшого диапазона можно испол</w:t>
       </w:r>
@@ -440,6 +456,7 @@
         <w:rPr>
           <w:sz w:val="26"/>
           <w:szCs w:val="26"/>
+          <w:highlight w:val="red"/>
         </w:rPr>
         <w:t>ьзовать переключатель значений, для выбора даты используйте компонент календарь.</w:t>
       </w:r>
@@ -7393,13 +7410,20 @@
           <w:b w:val="0"/>
         </w:rPr>
       </w:pPr>
-      <w:bookmarkStart w:id="0" w:name="_GoBack"/>
       <w:r>
         <w:lastRenderedPageBreak/>
         <w:t>ВАРИАНТЫ:</w:t>
       </w:r>
     </w:p>
-    <w:bookmarkEnd w:id="0"/>
+    <w:p>
+      <w:pPr>
+        <w:jc w:val="both"/>
+        <w:rPr>
+          <w:sz w:val="26"/>
+          <w:szCs w:val="26"/>
+        </w:rPr>
+      </w:pPr>
+    </w:p>
     <w:p>
       <w:pPr>
         <w:rPr>
@@ -7408,22 +7432,13 @@
           <w:szCs w:val="26"/>
         </w:rPr>
       </w:pPr>
-    </w:p>
-    <w:p>
-      <w:pPr>
+      <w:r>
         <w:rPr>
           <w:b/>
           <w:sz w:val="26"/>
           <w:szCs w:val="26"/>
         </w:rPr>
-      </w:pPr>
-      <w:r>
-        <w:rPr>
-          <w:b/>
-          <w:sz w:val="26"/>
-          <w:szCs w:val="26"/>
-        </w:rPr>
-        <w:t>ВАРИАНТ 1</w:t>
+        <w:t>ВАРИАНТ 4</w:t>
       </w:r>
     </w:p>
     <w:p>
@@ -7439,36 +7454,24 @@
         <w:rPr>
           <w:sz w:val="26"/>
           <w:szCs w:val="26"/>
-        </w:rPr>
-        <w:t>Создать структуру данных (класс)</w:t>
-      </w:r>
-      <w:r>
-        <w:rPr>
-          <w:sz w:val="26"/>
-          <w:szCs w:val="26"/>
-        </w:rPr>
-        <w:t xml:space="preserve"> для управления морскими перевозками</w:t>
-      </w:r>
-      <w:r>
-        <w:rPr>
-          <w:sz w:val="26"/>
-          <w:szCs w:val="26"/>
-        </w:rPr>
-        <w:t>, имеющую следующие поля: наименование корабля, год постройки, дедвейт</w:t>
-      </w:r>
-      <w:r>
-        <w:rPr>
-          <w:sz w:val="26"/>
-          <w:szCs w:val="26"/>
-        </w:rPr>
-        <w:t xml:space="preserve"> (грузоподъёмность)</w:t>
-      </w:r>
-      <w:r>
-        <w:rPr>
-          <w:sz w:val="26"/>
-          <w:szCs w:val="26"/>
-        </w:rPr>
-        <w:t>, порт приписки.</w:t>
+          <w:highlight w:val="green"/>
+        </w:rPr>
+        <w:t>Создать структуру данных (класс) для библиотеки</w:t>
+      </w:r>
+      <w:r>
+        <w:rPr>
+          <w:sz w:val="26"/>
+          <w:szCs w:val="26"/>
+          <w:highlight w:val="green"/>
+        </w:rPr>
+        <w:t>, имеющую следующие поля: инвентарный номер, автор, название книги, издательство, год издания, количество страниц.</w:t>
+      </w:r>
+      <w:r>
+        <w:rPr>
+          <w:sz w:val="26"/>
+          <w:szCs w:val="26"/>
+        </w:rPr>
+        <w:t xml:space="preserve"> </w:t>
       </w:r>
     </w:p>
     <w:p>
@@ -7504,6 +7507,7 @@
         <w:rPr>
           <w:sz w:val="26"/>
           <w:szCs w:val="26"/>
+          <w:highlight w:val="green"/>
         </w:rPr>
         <w:t xml:space="preserve">добавление в файл </w:t>
       </w:r>
@@ -7511,6 +7515,7 @@
         <w:rPr>
           <w:sz w:val="26"/>
           <w:szCs w:val="26"/>
+          <w:highlight w:val="green"/>
         </w:rPr>
         <w:t>объектов</w:t>
       </w:r>
@@ -7518,6 +7523,7 @@
         <w:rPr>
           <w:sz w:val="26"/>
           <w:szCs w:val="26"/>
+          <w:highlight w:val="green"/>
         </w:rPr>
         <w:t>;</w:t>
       </w:r>
@@ -7532,21 +7538,16 @@
         <w:rPr>
           <w:sz w:val="26"/>
           <w:szCs w:val="26"/>
-        </w:rPr>
-      </w:pPr>
-      <w:r>
-        <w:rPr>
-          <w:sz w:val="26"/>
-          <w:szCs w:val="26"/>
-        </w:rPr>
-        <w:t>вывод на экран содержимого всего файла</w:t>
-      </w:r>
-      <w:r>
-        <w:rPr>
-          <w:sz w:val="26"/>
-          <w:szCs w:val="26"/>
-        </w:rPr>
-        <w:t>;</w:t>
+          <w:highlight w:val="red"/>
+        </w:rPr>
+      </w:pPr>
+      <w:r>
+        <w:rPr>
+          <w:sz w:val="26"/>
+          <w:szCs w:val="26"/>
+          <w:highlight w:val="red"/>
+        </w:rPr>
+        <w:t>вывод на экран содержимого всего файла;</w:t>
       </w:r>
     </w:p>
     <w:p>
@@ -7559,12 +7560,14 @@
         <w:rPr>
           <w:sz w:val="26"/>
           <w:szCs w:val="26"/>
-        </w:rPr>
-      </w:pPr>
-      <w:r>
-        <w:rPr>
-          <w:sz w:val="26"/>
-          <w:szCs w:val="26"/>
+          <w:highlight w:val="green"/>
+        </w:rPr>
+      </w:pPr>
+      <w:r>
+        <w:rPr>
+          <w:sz w:val="26"/>
+          <w:szCs w:val="26"/>
+          <w:highlight w:val="green"/>
         </w:rPr>
         <w:t>корректировки отдельной записи, найденной по содержимому главного поля;</w:t>
       </w:r>
@@ -7579,12 +7582,14 @@
         <w:rPr>
           <w:sz w:val="26"/>
           <w:szCs w:val="26"/>
-        </w:rPr>
-      </w:pPr>
-      <w:r>
-        <w:rPr>
-          <w:sz w:val="26"/>
-          <w:szCs w:val="26"/>
+          <w:highlight w:val="red"/>
+        </w:rPr>
+      </w:pPr>
+      <w:r>
+        <w:rPr>
+          <w:sz w:val="26"/>
+          <w:szCs w:val="26"/>
+          <w:highlight w:val="red"/>
         </w:rPr>
         <w:t>отбор записей по содержимому одного из полей и вывод на экран найденных записей;</w:t>
       </w:r>
@@ -7608,3603 +7613,19 @@
     </w:p>
     <w:p>
       <w:pPr>
+        <w:spacing w:after="200" w:line="276" w:lineRule="auto"/>
         <w:rPr>
           <w:b/>
           <w:sz w:val="26"/>
           <w:szCs w:val="26"/>
         </w:rPr>
       </w:pPr>
-    </w:p>
-    <w:p>
-      <w:pPr>
-        <w:rPr>
-          <w:b/>
-          <w:sz w:val="26"/>
-          <w:szCs w:val="26"/>
-        </w:rPr>
-      </w:pPr>
-      <w:r>
-        <w:rPr>
-          <w:b/>
-          <w:sz w:val="26"/>
-          <w:szCs w:val="26"/>
-        </w:rPr>
-        <w:t>ВАРИАНТ 2</w:t>
-      </w:r>
-    </w:p>
-    <w:p>
-      <w:pPr>
-        <w:ind w:left="360"/>
-        <w:jc w:val="both"/>
-        <w:rPr>
-          <w:sz w:val="26"/>
-          <w:szCs w:val="26"/>
-        </w:rPr>
-      </w:pPr>
-      <w:r>
-        <w:rPr>
-          <w:sz w:val="26"/>
-          <w:szCs w:val="26"/>
-        </w:rPr>
-        <w:t>Создать структуру данных (класс)</w:t>
-      </w:r>
-      <w:r>
-        <w:rPr>
-          <w:sz w:val="26"/>
-          <w:szCs w:val="26"/>
-        </w:rPr>
-        <w:t xml:space="preserve"> для станции метеонаблюдений</w:t>
-      </w:r>
-      <w:r>
-        <w:rPr>
-          <w:sz w:val="26"/>
-          <w:szCs w:val="26"/>
-        </w:rPr>
-        <w:t>, имеющую следующие поля: дата, время, температура воздуха, скорость ветра, направление ветра.</w:t>
-      </w:r>
-    </w:p>
-    <w:p>
-      <w:pPr>
-        <w:ind w:left="360"/>
-        <w:jc w:val="both"/>
-        <w:rPr>
-          <w:sz w:val="26"/>
-          <w:szCs w:val="26"/>
-        </w:rPr>
-      </w:pPr>
-      <w:r>
-        <w:rPr>
-          <w:sz w:val="26"/>
-          <w:szCs w:val="26"/>
-        </w:rPr>
-        <w:t>Разработать следующие функции:</w:t>
-      </w:r>
-    </w:p>
-    <w:p>
-      <w:pPr>
-        <w:numPr>
-          <w:ilvl w:val="0"/>
-          <w:numId w:val="1"/>
-        </w:numPr>
-        <w:jc w:val="both"/>
-        <w:rPr>
-          <w:sz w:val="26"/>
-          <w:szCs w:val="26"/>
-        </w:rPr>
-      </w:pPr>
-      <w:r>
-        <w:rPr>
-          <w:sz w:val="26"/>
-          <w:szCs w:val="26"/>
-        </w:rPr>
-        <w:t xml:space="preserve">добавление в файл </w:t>
-      </w:r>
-      <w:r>
-        <w:rPr>
-          <w:sz w:val="26"/>
-          <w:szCs w:val="26"/>
-        </w:rPr>
-        <w:t>объектов</w:t>
-      </w:r>
-      <w:r>
-        <w:rPr>
-          <w:sz w:val="26"/>
-          <w:szCs w:val="26"/>
-        </w:rPr>
-        <w:t>;</w:t>
-      </w:r>
-    </w:p>
-    <w:p>
-      <w:pPr>
-        <w:numPr>
-          <w:ilvl w:val="0"/>
-          <w:numId w:val="1"/>
-        </w:numPr>
-        <w:jc w:val="both"/>
-        <w:rPr>
-          <w:sz w:val="26"/>
-          <w:szCs w:val="26"/>
-        </w:rPr>
-      </w:pPr>
-      <w:r>
-        <w:rPr>
-          <w:sz w:val="26"/>
-          <w:szCs w:val="26"/>
-        </w:rPr>
-        <w:t>вывод на экран содержимого всего файла;</w:t>
-      </w:r>
-    </w:p>
-    <w:p>
-      <w:pPr>
-        <w:numPr>
-          <w:ilvl w:val="0"/>
-          <w:numId w:val="1"/>
-        </w:numPr>
-        <w:jc w:val="both"/>
-        <w:rPr>
-          <w:sz w:val="26"/>
-          <w:szCs w:val="26"/>
-        </w:rPr>
-      </w:pPr>
-      <w:r>
-        <w:rPr>
-          <w:sz w:val="26"/>
-          <w:szCs w:val="26"/>
-        </w:rPr>
-        <w:t>корректировки отдельной записи, найденной по содержимому главного поля;</w:t>
-      </w:r>
-    </w:p>
-    <w:p>
-      <w:pPr>
-        <w:numPr>
-          <w:ilvl w:val="0"/>
-          <w:numId w:val="1"/>
-        </w:numPr>
-        <w:jc w:val="both"/>
-        <w:rPr>
-          <w:sz w:val="26"/>
-          <w:szCs w:val="26"/>
-        </w:rPr>
-      </w:pPr>
-      <w:r>
-        <w:rPr>
-          <w:sz w:val="26"/>
-          <w:szCs w:val="26"/>
-        </w:rPr>
-        <w:t>отбор записей по содержимому одного из полей и вывод на экран найденных записей;</w:t>
-      </w:r>
-    </w:p>
-    <w:p>
-      <w:pPr>
-        <w:ind w:left="426"/>
-        <w:jc w:val="both"/>
-        <w:rPr>
-          <w:sz w:val="26"/>
-          <w:szCs w:val="26"/>
-        </w:rPr>
-      </w:pPr>
-      <w:r>
-        <w:rPr>
-          <w:sz w:val="26"/>
-          <w:szCs w:val="26"/>
-        </w:rPr>
-        <w:t xml:space="preserve">Интерфейс программы оформить в виде меню. </w:t>
-      </w:r>
-    </w:p>
-    <w:p>
-      <w:pPr>
-        <w:jc w:val="both"/>
-        <w:rPr>
-          <w:sz w:val="26"/>
-          <w:szCs w:val="26"/>
-        </w:rPr>
-      </w:pPr>
-    </w:p>
-    <w:p>
-      <w:pPr>
-        <w:rPr>
-          <w:b/>
-          <w:sz w:val="26"/>
-          <w:szCs w:val="26"/>
-        </w:rPr>
-      </w:pPr>
-      <w:r>
-        <w:rPr>
-          <w:b/>
-          <w:sz w:val="26"/>
-          <w:szCs w:val="26"/>
-        </w:rPr>
-        <w:t>ВАРИАНТ 3</w:t>
-      </w:r>
-    </w:p>
-    <w:p>
-      <w:pPr>
-        <w:ind w:left="360"/>
-        <w:jc w:val="both"/>
-        <w:rPr>
-          <w:sz w:val="26"/>
-          <w:szCs w:val="26"/>
-        </w:rPr>
-      </w:pPr>
-      <w:r>
-        <w:rPr>
-          <w:sz w:val="26"/>
-          <w:szCs w:val="26"/>
-        </w:rPr>
-        <w:t>Создать структуру данных (класс)</w:t>
-      </w:r>
-      <w:r>
-        <w:rPr>
-          <w:sz w:val="26"/>
-          <w:szCs w:val="26"/>
-        </w:rPr>
-        <w:t xml:space="preserve"> для магазина</w:t>
-      </w:r>
-      <w:r>
-        <w:rPr>
-          <w:sz w:val="26"/>
-          <w:szCs w:val="26"/>
-        </w:rPr>
-        <w:t xml:space="preserve">, имеющую следующие поля: наименование товара, цена, количество, стоимость. </w:t>
-      </w:r>
-    </w:p>
-    <w:p>
-      <w:pPr>
-        <w:ind w:left="360"/>
-        <w:jc w:val="both"/>
-        <w:rPr>
-          <w:sz w:val="26"/>
-          <w:szCs w:val="26"/>
-        </w:rPr>
-      </w:pPr>
-      <w:r>
-        <w:rPr>
-          <w:sz w:val="26"/>
-          <w:szCs w:val="26"/>
-        </w:rPr>
-        <w:t>Разработать следующие функции:</w:t>
-      </w:r>
-    </w:p>
-    <w:p>
-      <w:pPr>
-        <w:numPr>
-          <w:ilvl w:val="0"/>
-          <w:numId w:val="1"/>
-        </w:numPr>
-        <w:jc w:val="both"/>
-        <w:rPr>
-          <w:sz w:val="26"/>
-          <w:szCs w:val="26"/>
-        </w:rPr>
-      </w:pPr>
-      <w:r>
-        <w:rPr>
-          <w:sz w:val="26"/>
-          <w:szCs w:val="26"/>
-        </w:rPr>
-        <w:t xml:space="preserve">добавление в файл </w:t>
-      </w:r>
-      <w:r>
-        <w:rPr>
-          <w:sz w:val="26"/>
-          <w:szCs w:val="26"/>
-        </w:rPr>
-        <w:t>объектов</w:t>
-      </w:r>
-      <w:r>
-        <w:rPr>
-          <w:sz w:val="26"/>
-          <w:szCs w:val="26"/>
-        </w:rPr>
-        <w:t>;</w:t>
-      </w:r>
-    </w:p>
-    <w:p>
-      <w:pPr>
-        <w:numPr>
-          <w:ilvl w:val="0"/>
-          <w:numId w:val="1"/>
-        </w:numPr>
-        <w:jc w:val="both"/>
-        <w:rPr>
-          <w:sz w:val="26"/>
-          <w:szCs w:val="26"/>
-        </w:rPr>
-      </w:pPr>
-      <w:r>
-        <w:rPr>
-          <w:sz w:val="26"/>
-          <w:szCs w:val="26"/>
-        </w:rPr>
-        <w:t>вывод на экран содержимого всего файла</w:t>
-      </w:r>
-    </w:p>
-    <w:p>
-      <w:pPr>
-        <w:numPr>
-          <w:ilvl w:val="0"/>
-          <w:numId w:val="1"/>
-        </w:numPr>
-        <w:jc w:val="both"/>
-        <w:rPr>
-          <w:sz w:val="26"/>
-          <w:szCs w:val="26"/>
-        </w:rPr>
-      </w:pPr>
-      <w:r>
-        <w:rPr>
-          <w:sz w:val="26"/>
-          <w:szCs w:val="26"/>
-        </w:rPr>
-        <w:t>корректировки отдельной записи, найденной по содержимому главного поля;</w:t>
-      </w:r>
-    </w:p>
-    <w:p>
-      <w:pPr>
-        <w:numPr>
-          <w:ilvl w:val="0"/>
-          <w:numId w:val="1"/>
-        </w:numPr>
-        <w:jc w:val="both"/>
-        <w:rPr>
-          <w:sz w:val="26"/>
-          <w:szCs w:val="26"/>
-        </w:rPr>
-      </w:pPr>
-      <w:r>
-        <w:rPr>
-          <w:sz w:val="26"/>
-          <w:szCs w:val="26"/>
-        </w:rPr>
-        <w:t>отбор записей по содержимому одного из полей и вывод на экран найденных записей;</w:t>
-      </w:r>
-    </w:p>
-    <w:p>
-      <w:pPr>
-        <w:ind w:left="426"/>
-        <w:jc w:val="both"/>
-        <w:rPr>
-          <w:sz w:val="26"/>
-          <w:szCs w:val="26"/>
-        </w:rPr>
-      </w:pPr>
-      <w:r>
-        <w:rPr>
-          <w:sz w:val="26"/>
-          <w:szCs w:val="26"/>
-        </w:rPr>
-        <w:t xml:space="preserve">Интерфейс программы оформить в виде меню. </w:t>
-      </w:r>
-    </w:p>
-    <w:p>
-      <w:pPr>
-        <w:ind w:left="360"/>
-        <w:jc w:val="both"/>
-        <w:rPr>
-          <w:sz w:val="26"/>
-          <w:szCs w:val="26"/>
-        </w:rPr>
-      </w:pPr>
-    </w:p>
-    <w:p>
-      <w:pPr>
-        <w:rPr>
-          <w:b/>
-          <w:sz w:val="26"/>
-          <w:szCs w:val="26"/>
-        </w:rPr>
-      </w:pPr>
-      <w:r>
-        <w:rPr>
-          <w:b/>
-          <w:sz w:val="26"/>
-          <w:szCs w:val="26"/>
-        </w:rPr>
-        <w:t>ВАРИАНТ 4</w:t>
-      </w:r>
-    </w:p>
-    <w:p>
-      <w:pPr>
-        <w:ind w:left="360"/>
-        <w:jc w:val="both"/>
-        <w:rPr>
-          <w:sz w:val="26"/>
-          <w:szCs w:val="26"/>
-        </w:rPr>
-      </w:pPr>
-      <w:r>
-        <w:rPr>
-          <w:sz w:val="26"/>
-          <w:szCs w:val="26"/>
-        </w:rPr>
-        <w:t>Создать структуру данных (класс) для библиотеки</w:t>
-      </w:r>
-      <w:r>
-        <w:rPr>
-          <w:sz w:val="26"/>
-          <w:szCs w:val="26"/>
-        </w:rPr>
-        <w:t xml:space="preserve">, имеющую следующие поля: инвентарный номер, автор, название книги, издательство, год издания, количество страниц. </w:t>
-      </w:r>
-    </w:p>
-    <w:p>
-      <w:pPr>
-        <w:ind w:left="360"/>
-        <w:jc w:val="both"/>
-        <w:rPr>
-          <w:sz w:val="26"/>
-          <w:szCs w:val="26"/>
-        </w:rPr>
-      </w:pPr>
-      <w:r>
-        <w:rPr>
-          <w:sz w:val="26"/>
-          <w:szCs w:val="26"/>
-        </w:rPr>
-        <w:t>Разработать следующие функции:</w:t>
-      </w:r>
-    </w:p>
-    <w:p>
-      <w:pPr>
-        <w:numPr>
-          <w:ilvl w:val="0"/>
-          <w:numId w:val="1"/>
-        </w:numPr>
-        <w:jc w:val="both"/>
-        <w:rPr>
-          <w:sz w:val="26"/>
-          <w:szCs w:val="26"/>
-        </w:rPr>
-      </w:pPr>
-      <w:r>
-        <w:rPr>
-          <w:sz w:val="26"/>
-          <w:szCs w:val="26"/>
-        </w:rPr>
-        <w:t xml:space="preserve">добавление в файл </w:t>
-      </w:r>
-      <w:r>
-        <w:rPr>
-          <w:sz w:val="26"/>
-          <w:szCs w:val="26"/>
-        </w:rPr>
-        <w:t>объектов</w:t>
-      </w:r>
-      <w:r>
-        <w:rPr>
-          <w:sz w:val="26"/>
-          <w:szCs w:val="26"/>
-        </w:rPr>
-        <w:t>;</w:t>
-      </w:r>
-    </w:p>
-    <w:p>
-      <w:pPr>
-        <w:numPr>
-          <w:ilvl w:val="0"/>
-          <w:numId w:val="1"/>
-        </w:numPr>
-        <w:jc w:val="both"/>
-        <w:rPr>
-          <w:sz w:val="26"/>
-          <w:szCs w:val="26"/>
-        </w:rPr>
-      </w:pPr>
-      <w:r>
-        <w:rPr>
-          <w:sz w:val="26"/>
-          <w:szCs w:val="26"/>
-        </w:rPr>
-        <w:t>вывод на экран содержимого всего файла;</w:t>
-      </w:r>
-    </w:p>
-    <w:p>
-      <w:pPr>
-        <w:numPr>
-          <w:ilvl w:val="0"/>
-          <w:numId w:val="1"/>
-        </w:numPr>
-        <w:jc w:val="both"/>
-        <w:rPr>
-          <w:sz w:val="26"/>
-          <w:szCs w:val="26"/>
-        </w:rPr>
-      </w:pPr>
-      <w:r>
-        <w:rPr>
-          <w:sz w:val="26"/>
-          <w:szCs w:val="26"/>
-        </w:rPr>
-        <w:t>корректировки отдельной записи, найденной по содержимому главного поля;</w:t>
-      </w:r>
-    </w:p>
-    <w:p>
-      <w:pPr>
-        <w:numPr>
-          <w:ilvl w:val="0"/>
-          <w:numId w:val="1"/>
-        </w:numPr>
-        <w:jc w:val="both"/>
-        <w:rPr>
-          <w:sz w:val="26"/>
-          <w:szCs w:val="26"/>
-        </w:rPr>
-      </w:pPr>
-      <w:r>
-        <w:rPr>
-          <w:sz w:val="26"/>
-          <w:szCs w:val="26"/>
-        </w:rPr>
-        <w:t>отбор записей по содержимому одного из полей и вывод на экран найденных записей;</w:t>
-      </w:r>
-    </w:p>
-    <w:p>
-      <w:pPr>
-        <w:ind w:left="426"/>
-        <w:jc w:val="both"/>
-        <w:rPr>
-          <w:sz w:val="26"/>
-          <w:szCs w:val="26"/>
-        </w:rPr>
-      </w:pPr>
-      <w:r>
-        <w:rPr>
-          <w:sz w:val="26"/>
-          <w:szCs w:val="26"/>
-        </w:rPr>
-        <w:t xml:space="preserve">Интерфейс программы оформить в виде меню. </w:t>
-      </w:r>
-    </w:p>
-    <w:p>
-      <w:pPr>
-        <w:ind w:left="426"/>
-        <w:jc w:val="both"/>
-        <w:rPr>
-          <w:sz w:val="26"/>
-          <w:szCs w:val="26"/>
-        </w:rPr>
-      </w:pPr>
-    </w:p>
-    <w:p>
-      <w:pPr>
-        <w:spacing w:after="200" w:line="276" w:lineRule="auto"/>
-        <w:rPr>
-          <w:b/>
-          <w:sz w:val="26"/>
-          <w:szCs w:val="26"/>
-        </w:rPr>
-      </w:pPr>
-      <w:r>
-        <w:rPr>
-          <w:b/>
-          <w:sz w:val="26"/>
-          <w:szCs w:val="26"/>
-        </w:rPr>
-        <w:br w:type="page"/>
-      </w:r>
-    </w:p>
-    <w:p>
-      <w:pPr>
-        <w:rPr>
-          <w:b/>
-          <w:sz w:val="26"/>
-          <w:szCs w:val="26"/>
-        </w:rPr>
-      </w:pPr>
-      <w:r>
-        <w:rPr>
-          <w:b/>
-          <w:sz w:val="26"/>
-          <w:szCs w:val="26"/>
-        </w:rPr>
-        <w:lastRenderedPageBreak/>
-        <w:t>ВАРИАНТ 5</w:t>
-      </w:r>
-    </w:p>
-    <w:p>
-      <w:pPr>
-        <w:ind w:left="360"/>
-        <w:jc w:val="both"/>
-        <w:rPr>
-          <w:sz w:val="26"/>
-          <w:szCs w:val="26"/>
-        </w:rPr>
-      </w:pPr>
-      <w:r>
-        <w:rPr>
-          <w:sz w:val="26"/>
-          <w:szCs w:val="26"/>
-        </w:rPr>
-        <w:t>Создать структуру данных (класс)</w:t>
-      </w:r>
-      <w:r>
-        <w:rPr>
-          <w:sz w:val="26"/>
-          <w:szCs w:val="26"/>
-        </w:rPr>
-        <w:t>, имеющую следующие поля:  название организации, адрес, телефон, контакт.</w:t>
-      </w:r>
-    </w:p>
-    <w:p>
-      <w:pPr>
-        <w:ind w:left="360"/>
-        <w:jc w:val="both"/>
-        <w:rPr>
-          <w:sz w:val="26"/>
-          <w:szCs w:val="26"/>
-        </w:rPr>
-      </w:pPr>
-      <w:r>
-        <w:rPr>
-          <w:sz w:val="26"/>
-          <w:szCs w:val="26"/>
-        </w:rPr>
-        <w:t>Разработать следующие функции:</w:t>
-      </w:r>
-    </w:p>
-    <w:p>
-      <w:pPr>
-        <w:numPr>
-          <w:ilvl w:val="0"/>
-          <w:numId w:val="1"/>
-        </w:numPr>
-        <w:jc w:val="both"/>
-        <w:rPr>
-          <w:sz w:val="26"/>
-          <w:szCs w:val="26"/>
-        </w:rPr>
-      </w:pPr>
-      <w:r>
-        <w:rPr>
-          <w:sz w:val="26"/>
-          <w:szCs w:val="26"/>
-        </w:rPr>
-        <w:t xml:space="preserve">добавление в файл </w:t>
-      </w:r>
-      <w:r>
-        <w:rPr>
-          <w:sz w:val="26"/>
-          <w:szCs w:val="26"/>
-        </w:rPr>
-        <w:t>объектов</w:t>
-      </w:r>
-      <w:r>
-        <w:rPr>
-          <w:sz w:val="26"/>
-          <w:szCs w:val="26"/>
-        </w:rPr>
-        <w:t>;</w:t>
-      </w:r>
-    </w:p>
-    <w:p>
-      <w:pPr>
-        <w:numPr>
-          <w:ilvl w:val="0"/>
-          <w:numId w:val="1"/>
-        </w:numPr>
-        <w:jc w:val="both"/>
-        <w:rPr>
-          <w:sz w:val="26"/>
-          <w:szCs w:val="26"/>
-        </w:rPr>
-      </w:pPr>
-      <w:r>
-        <w:rPr>
-          <w:sz w:val="26"/>
-          <w:szCs w:val="26"/>
-        </w:rPr>
-        <w:t>вывод на экран содержимого всего файла</w:t>
-      </w:r>
-    </w:p>
-    <w:p>
-      <w:pPr>
-        <w:numPr>
-          <w:ilvl w:val="0"/>
-          <w:numId w:val="1"/>
-        </w:numPr>
-        <w:jc w:val="both"/>
-        <w:rPr>
-          <w:sz w:val="26"/>
-          <w:szCs w:val="26"/>
-        </w:rPr>
-      </w:pPr>
-      <w:r>
-        <w:rPr>
-          <w:sz w:val="26"/>
-          <w:szCs w:val="26"/>
-        </w:rPr>
-        <w:t>корректировки отдельной записи, найденной по содержимому главного поля;</w:t>
-      </w:r>
-    </w:p>
-    <w:p>
-      <w:pPr>
-        <w:numPr>
-          <w:ilvl w:val="0"/>
-          <w:numId w:val="1"/>
-        </w:numPr>
-        <w:jc w:val="both"/>
-        <w:rPr>
-          <w:sz w:val="26"/>
-          <w:szCs w:val="26"/>
-        </w:rPr>
-      </w:pPr>
-      <w:r>
-        <w:rPr>
-          <w:sz w:val="26"/>
-          <w:szCs w:val="26"/>
-        </w:rPr>
-        <w:t>отбор записей по содержимому одного из полей и вывод на экран найденных записей;</w:t>
-      </w:r>
-    </w:p>
-    <w:p>
-      <w:pPr>
-        <w:ind w:left="426"/>
-        <w:jc w:val="both"/>
-        <w:rPr>
-          <w:sz w:val="26"/>
-          <w:szCs w:val="26"/>
-        </w:rPr>
-      </w:pPr>
-      <w:r>
-        <w:rPr>
-          <w:sz w:val="26"/>
-          <w:szCs w:val="26"/>
-        </w:rPr>
-        <w:t xml:space="preserve">Интерфейс программы оформить в виде меню. </w:t>
-      </w:r>
-    </w:p>
-    <w:p>
-      <w:pPr>
-        <w:jc w:val="both"/>
-        <w:rPr>
-          <w:sz w:val="28"/>
-          <w:szCs w:val="28"/>
-        </w:rPr>
-      </w:pPr>
-    </w:p>
-    <w:p>
-      <w:pPr>
-        <w:rPr>
-          <w:b/>
-          <w:sz w:val="26"/>
-          <w:szCs w:val="26"/>
-        </w:rPr>
-      </w:pPr>
-      <w:r>
-        <w:rPr>
-          <w:b/>
-          <w:sz w:val="26"/>
-          <w:szCs w:val="26"/>
-        </w:rPr>
-        <w:t>ВАРИАНТ 6</w:t>
-      </w:r>
-    </w:p>
-    <w:p>
-      <w:pPr>
-        <w:ind w:left="360"/>
-        <w:jc w:val="both"/>
-        <w:rPr>
-          <w:sz w:val="26"/>
-          <w:szCs w:val="26"/>
-        </w:rPr>
-      </w:pPr>
-      <w:r>
-        <w:rPr>
-          <w:sz w:val="26"/>
-          <w:szCs w:val="26"/>
-        </w:rPr>
-        <w:t>Создать структуру данных (класс)</w:t>
-      </w:r>
-      <w:r>
-        <w:rPr>
-          <w:sz w:val="26"/>
-          <w:szCs w:val="26"/>
-        </w:rPr>
-        <w:t xml:space="preserve"> для отдела кадров</w:t>
-      </w:r>
-      <w:r>
-        <w:rPr>
-          <w:sz w:val="26"/>
-          <w:szCs w:val="26"/>
-        </w:rPr>
-        <w:t>, имеющую следующие поля:  фамилия имя отчество сотрудника, дата рождения, семейное положение, должность, год поступления на указанную должность.</w:t>
-      </w:r>
-    </w:p>
-    <w:p>
-      <w:pPr>
-        <w:ind w:left="360"/>
-        <w:jc w:val="both"/>
-        <w:rPr>
-          <w:sz w:val="26"/>
-          <w:szCs w:val="26"/>
-        </w:rPr>
-      </w:pPr>
-      <w:r>
-        <w:rPr>
-          <w:sz w:val="26"/>
-          <w:szCs w:val="26"/>
-        </w:rPr>
-        <w:t>Разработать следующие функции:</w:t>
-      </w:r>
-    </w:p>
-    <w:p>
-      <w:pPr>
-        <w:numPr>
-          <w:ilvl w:val="0"/>
-          <w:numId w:val="1"/>
-        </w:numPr>
-        <w:jc w:val="both"/>
-        <w:rPr>
-          <w:sz w:val="26"/>
-          <w:szCs w:val="26"/>
-        </w:rPr>
-      </w:pPr>
-      <w:r>
-        <w:rPr>
-          <w:sz w:val="26"/>
-          <w:szCs w:val="26"/>
-        </w:rPr>
-        <w:t xml:space="preserve">добавление в файл </w:t>
-      </w:r>
-      <w:r>
-        <w:rPr>
-          <w:sz w:val="26"/>
-          <w:szCs w:val="26"/>
-        </w:rPr>
-        <w:t>объектов</w:t>
-      </w:r>
-      <w:r>
-        <w:rPr>
-          <w:sz w:val="26"/>
-          <w:szCs w:val="26"/>
-        </w:rPr>
-        <w:t>;</w:t>
-      </w:r>
-    </w:p>
-    <w:p>
-      <w:pPr>
-        <w:numPr>
-          <w:ilvl w:val="0"/>
-          <w:numId w:val="1"/>
-        </w:numPr>
-        <w:jc w:val="both"/>
-        <w:rPr>
-          <w:sz w:val="26"/>
-          <w:szCs w:val="26"/>
-        </w:rPr>
-      </w:pPr>
-      <w:r>
-        <w:rPr>
-          <w:sz w:val="26"/>
-          <w:szCs w:val="26"/>
-        </w:rPr>
-        <w:t>вывод на экран содержимого всего файла</w:t>
-      </w:r>
-    </w:p>
-    <w:p>
-      <w:pPr>
-        <w:numPr>
-          <w:ilvl w:val="0"/>
-          <w:numId w:val="1"/>
-        </w:numPr>
-        <w:jc w:val="both"/>
-        <w:rPr>
-          <w:sz w:val="26"/>
-          <w:szCs w:val="26"/>
-        </w:rPr>
-      </w:pPr>
-      <w:r>
-        <w:rPr>
-          <w:sz w:val="26"/>
-          <w:szCs w:val="26"/>
-        </w:rPr>
-        <w:t>корректировки отдельной записи, найденной по содержимому главного поля;</w:t>
-      </w:r>
-    </w:p>
-    <w:p>
-      <w:pPr>
-        <w:numPr>
-          <w:ilvl w:val="0"/>
-          <w:numId w:val="1"/>
-        </w:numPr>
-        <w:jc w:val="both"/>
-        <w:rPr>
-          <w:sz w:val="26"/>
-          <w:szCs w:val="26"/>
-        </w:rPr>
-      </w:pPr>
-      <w:r>
-        <w:rPr>
-          <w:sz w:val="26"/>
-          <w:szCs w:val="26"/>
-        </w:rPr>
-        <w:t>отбор записей по содержимому одного из полей и вывод на экран найденных записей;</w:t>
-      </w:r>
-    </w:p>
-    <w:p>
-      <w:pPr>
-        <w:ind w:left="426"/>
-        <w:jc w:val="both"/>
-        <w:rPr>
-          <w:sz w:val="26"/>
-          <w:szCs w:val="26"/>
-        </w:rPr>
-      </w:pPr>
-      <w:r>
-        <w:rPr>
-          <w:sz w:val="26"/>
-          <w:szCs w:val="26"/>
-        </w:rPr>
-        <w:t xml:space="preserve">Интерфейс программы оформить в виде меню. </w:t>
-      </w:r>
-    </w:p>
-    <w:p>
-      <w:pPr>
-        <w:ind w:left="360"/>
-        <w:jc w:val="both"/>
-        <w:rPr>
-          <w:sz w:val="26"/>
-          <w:szCs w:val="26"/>
-        </w:rPr>
-      </w:pPr>
-    </w:p>
-    <w:p>
-      <w:pPr>
-        <w:rPr>
-          <w:b/>
-          <w:sz w:val="26"/>
-          <w:szCs w:val="26"/>
-        </w:rPr>
-      </w:pPr>
-      <w:r>
-        <w:rPr>
-          <w:b/>
-          <w:sz w:val="26"/>
-          <w:szCs w:val="26"/>
-        </w:rPr>
-        <w:t>ВАРИАНТ 7</w:t>
-      </w:r>
-    </w:p>
-    <w:p>
-      <w:pPr>
-        <w:ind w:left="360"/>
-        <w:jc w:val="both"/>
-        <w:rPr>
-          <w:sz w:val="26"/>
-          <w:szCs w:val="26"/>
-        </w:rPr>
-      </w:pPr>
-      <w:r>
-        <w:rPr>
-          <w:sz w:val="26"/>
-          <w:szCs w:val="26"/>
-        </w:rPr>
-        <w:t>Создать структуру данных (класс)</w:t>
-      </w:r>
-      <w:r>
-        <w:rPr>
-          <w:sz w:val="26"/>
-          <w:szCs w:val="26"/>
-        </w:rPr>
-        <w:t xml:space="preserve"> для магазина</w:t>
-      </w:r>
-      <w:r>
-        <w:rPr>
-          <w:sz w:val="26"/>
-          <w:szCs w:val="26"/>
-        </w:rPr>
-        <w:t>, имеющую следующие поля:  название продукта, цена, количество в наличии, срок реализации.</w:t>
-      </w:r>
-    </w:p>
-    <w:p>
-      <w:pPr>
-        <w:ind w:left="360"/>
-        <w:jc w:val="both"/>
-        <w:rPr>
-          <w:sz w:val="26"/>
-          <w:szCs w:val="26"/>
-        </w:rPr>
-      </w:pPr>
-      <w:r>
-        <w:rPr>
-          <w:sz w:val="26"/>
-          <w:szCs w:val="26"/>
-        </w:rPr>
-        <w:t>Разработать следующие функции:</w:t>
-      </w:r>
-    </w:p>
-    <w:p>
-      <w:pPr>
-        <w:numPr>
-          <w:ilvl w:val="0"/>
-          <w:numId w:val="1"/>
-        </w:numPr>
-        <w:jc w:val="both"/>
-        <w:rPr>
-          <w:sz w:val="26"/>
-          <w:szCs w:val="26"/>
-        </w:rPr>
-      </w:pPr>
-      <w:r>
-        <w:rPr>
-          <w:sz w:val="26"/>
-          <w:szCs w:val="26"/>
-        </w:rPr>
-        <w:t xml:space="preserve">добавление в файл </w:t>
-      </w:r>
-      <w:r>
-        <w:rPr>
-          <w:sz w:val="26"/>
-          <w:szCs w:val="26"/>
-        </w:rPr>
-        <w:t>объектов</w:t>
-      </w:r>
-      <w:r>
-        <w:rPr>
-          <w:sz w:val="26"/>
-          <w:szCs w:val="26"/>
-        </w:rPr>
-        <w:t>;</w:t>
-      </w:r>
-    </w:p>
-    <w:p>
-      <w:pPr>
-        <w:numPr>
-          <w:ilvl w:val="0"/>
-          <w:numId w:val="1"/>
-        </w:numPr>
-        <w:jc w:val="both"/>
-        <w:rPr>
-          <w:sz w:val="26"/>
-          <w:szCs w:val="26"/>
-        </w:rPr>
-      </w:pPr>
-      <w:r>
-        <w:rPr>
-          <w:sz w:val="26"/>
-          <w:szCs w:val="26"/>
-        </w:rPr>
-        <w:t>вывод на экран содержимого всего файла</w:t>
-      </w:r>
-    </w:p>
-    <w:p>
-      <w:pPr>
-        <w:numPr>
-          <w:ilvl w:val="0"/>
-          <w:numId w:val="1"/>
-        </w:numPr>
-        <w:jc w:val="both"/>
-        <w:rPr>
-          <w:sz w:val="26"/>
-          <w:szCs w:val="26"/>
-        </w:rPr>
-      </w:pPr>
-      <w:r>
-        <w:rPr>
-          <w:sz w:val="26"/>
-          <w:szCs w:val="26"/>
-        </w:rPr>
-        <w:t>корректировки отдельной записи, найденной по содержимому главного поля;</w:t>
-      </w:r>
-    </w:p>
-    <w:p>
-      <w:pPr>
-        <w:numPr>
-          <w:ilvl w:val="0"/>
-          <w:numId w:val="1"/>
-        </w:numPr>
-        <w:jc w:val="both"/>
-        <w:rPr>
-          <w:sz w:val="26"/>
-          <w:szCs w:val="26"/>
-        </w:rPr>
-      </w:pPr>
-      <w:r>
-        <w:rPr>
-          <w:sz w:val="26"/>
-          <w:szCs w:val="26"/>
-        </w:rPr>
-        <w:t>отбор записей по содержимому одного из полей и вывод на экран найденных записей;</w:t>
-      </w:r>
-    </w:p>
-    <w:p>
-      <w:pPr>
-        <w:ind w:left="426"/>
-        <w:jc w:val="both"/>
-        <w:rPr>
-          <w:sz w:val="26"/>
-          <w:szCs w:val="26"/>
-        </w:rPr>
-      </w:pPr>
-      <w:r>
-        <w:rPr>
-          <w:sz w:val="26"/>
-          <w:szCs w:val="26"/>
-        </w:rPr>
-        <w:t xml:space="preserve">Интерфейс программы оформить в виде меню. </w:t>
-      </w:r>
-    </w:p>
-    <w:p>
-      <w:pPr>
-        <w:rPr>
-          <w:b/>
-          <w:sz w:val="26"/>
-          <w:szCs w:val="26"/>
-        </w:rPr>
-      </w:pPr>
-    </w:p>
-    <w:p>
-      <w:pPr>
-        <w:rPr>
-          <w:b/>
-          <w:sz w:val="26"/>
-          <w:szCs w:val="26"/>
-        </w:rPr>
-      </w:pPr>
-      <w:r>
-        <w:rPr>
-          <w:b/>
-          <w:sz w:val="26"/>
-          <w:szCs w:val="26"/>
-        </w:rPr>
-        <w:t>ВАРИАНТ 8</w:t>
-      </w:r>
-    </w:p>
-    <w:p>
-      <w:pPr>
-        <w:ind w:left="360"/>
-        <w:jc w:val="both"/>
-        <w:rPr>
-          <w:sz w:val="26"/>
-          <w:szCs w:val="26"/>
-        </w:rPr>
-      </w:pPr>
-      <w:r>
-        <w:rPr>
-          <w:sz w:val="26"/>
-          <w:szCs w:val="26"/>
-        </w:rPr>
-        <w:t>Создать структуру данных (класс)</w:t>
-      </w:r>
-      <w:r>
-        <w:rPr>
-          <w:sz w:val="26"/>
-          <w:szCs w:val="26"/>
-        </w:rPr>
-        <w:t xml:space="preserve"> для учебного отдела техникума</w:t>
-      </w:r>
-      <w:r>
-        <w:rPr>
-          <w:sz w:val="26"/>
-          <w:szCs w:val="26"/>
-        </w:rPr>
-        <w:t>, имеющую следующие поля:  номер специальности, название предмета, семестр, количество часов в неделю, всего часов, наличие экзамена.</w:t>
-      </w:r>
-    </w:p>
-    <w:p>
-      <w:pPr>
-        <w:ind w:left="360"/>
-        <w:jc w:val="both"/>
-        <w:rPr>
-          <w:sz w:val="26"/>
-          <w:szCs w:val="26"/>
-        </w:rPr>
-      </w:pPr>
-      <w:r>
-        <w:rPr>
-          <w:sz w:val="26"/>
-          <w:szCs w:val="26"/>
-        </w:rPr>
-        <w:t>Разработать следующие функции:</w:t>
-      </w:r>
-    </w:p>
-    <w:p>
-      <w:pPr>
-        <w:numPr>
-          <w:ilvl w:val="0"/>
-          <w:numId w:val="1"/>
-        </w:numPr>
-        <w:jc w:val="both"/>
-        <w:rPr>
-          <w:sz w:val="26"/>
-          <w:szCs w:val="26"/>
-        </w:rPr>
-      </w:pPr>
-      <w:r>
-        <w:rPr>
-          <w:sz w:val="26"/>
-          <w:szCs w:val="26"/>
-        </w:rPr>
-        <w:t xml:space="preserve">добавление в файл </w:t>
-      </w:r>
-      <w:r>
-        <w:rPr>
-          <w:sz w:val="26"/>
-          <w:szCs w:val="26"/>
-        </w:rPr>
-        <w:t>объектов</w:t>
-      </w:r>
-      <w:r>
-        <w:rPr>
-          <w:sz w:val="26"/>
-          <w:szCs w:val="26"/>
-        </w:rPr>
-        <w:t>;</w:t>
-      </w:r>
-    </w:p>
-    <w:p>
-      <w:pPr>
-        <w:numPr>
-          <w:ilvl w:val="0"/>
-          <w:numId w:val="1"/>
-        </w:numPr>
-        <w:jc w:val="both"/>
-        <w:rPr>
-          <w:sz w:val="26"/>
-          <w:szCs w:val="26"/>
-        </w:rPr>
-      </w:pPr>
-      <w:r>
-        <w:rPr>
-          <w:sz w:val="26"/>
-          <w:szCs w:val="26"/>
-        </w:rPr>
-        <w:t>вывод на экран содержимого всего файла</w:t>
-      </w:r>
-    </w:p>
-    <w:p>
-      <w:pPr>
-        <w:numPr>
-          <w:ilvl w:val="0"/>
-          <w:numId w:val="1"/>
-        </w:numPr>
-        <w:jc w:val="both"/>
-        <w:rPr>
-          <w:sz w:val="26"/>
-          <w:szCs w:val="26"/>
-        </w:rPr>
-      </w:pPr>
-      <w:r>
-        <w:rPr>
-          <w:sz w:val="26"/>
-          <w:szCs w:val="26"/>
-        </w:rPr>
-        <w:t>корректировки отдельной записи, найденной по содержимому главного поля;</w:t>
-      </w:r>
-    </w:p>
-    <w:p>
-      <w:pPr>
-        <w:numPr>
-          <w:ilvl w:val="0"/>
-          <w:numId w:val="1"/>
-        </w:numPr>
-        <w:jc w:val="both"/>
-        <w:rPr>
-          <w:sz w:val="26"/>
-          <w:szCs w:val="26"/>
-        </w:rPr>
-      </w:pPr>
-      <w:r>
-        <w:rPr>
-          <w:sz w:val="26"/>
-          <w:szCs w:val="26"/>
-        </w:rPr>
-        <w:t>отбор записей по содержимому одного из полей и вывод на экран найденных записей;</w:t>
-      </w:r>
-    </w:p>
-    <w:p>
-      <w:pPr>
-        <w:ind w:left="426"/>
-        <w:jc w:val="both"/>
-        <w:rPr>
-          <w:sz w:val="26"/>
-          <w:szCs w:val="26"/>
-        </w:rPr>
-      </w:pPr>
-      <w:r>
-        <w:rPr>
-          <w:sz w:val="26"/>
-          <w:szCs w:val="26"/>
-        </w:rPr>
-        <w:t xml:space="preserve">Интерфейс программы оформить в виде меню. </w:t>
-      </w:r>
-    </w:p>
-    <w:p>
-      <w:pPr>
-        <w:rPr>
-          <w:b/>
-          <w:sz w:val="26"/>
-          <w:szCs w:val="26"/>
-        </w:rPr>
-      </w:pPr>
-    </w:p>
-    <w:p>
-      <w:pPr>
-        <w:spacing w:after="200" w:line="276" w:lineRule="auto"/>
-        <w:rPr>
-          <w:b/>
-          <w:sz w:val="26"/>
-          <w:szCs w:val="26"/>
-        </w:rPr>
-      </w:pPr>
-      <w:r>
-        <w:rPr>
-          <w:b/>
-          <w:sz w:val="26"/>
-          <w:szCs w:val="26"/>
-        </w:rPr>
-        <w:br w:type="page"/>
-      </w:r>
-    </w:p>
-    <w:p>
-      <w:pPr>
-        <w:rPr>
-          <w:b/>
-          <w:sz w:val="26"/>
-          <w:szCs w:val="26"/>
-        </w:rPr>
-      </w:pPr>
-      <w:r>
-        <w:rPr>
-          <w:b/>
-          <w:sz w:val="26"/>
-          <w:szCs w:val="26"/>
-        </w:rPr>
-        <w:lastRenderedPageBreak/>
-        <w:t>ВАРИАНТ 9</w:t>
-      </w:r>
-    </w:p>
-    <w:p>
-      <w:pPr>
-        <w:ind w:left="360"/>
-        <w:jc w:val="both"/>
-        <w:rPr>
-          <w:sz w:val="26"/>
-          <w:szCs w:val="26"/>
-        </w:rPr>
-      </w:pPr>
-      <w:r>
-        <w:rPr>
-          <w:sz w:val="26"/>
-          <w:szCs w:val="26"/>
-        </w:rPr>
-        <w:t>Создать структуру данных (класс)</w:t>
-      </w:r>
-      <w:r>
-        <w:rPr>
-          <w:sz w:val="26"/>
-          <w:szCs w:val="26"/>
-        </w:rPr>
-        <w:t xml:space="preserve"> для отделения ОИТ</w:t>
-      </w:r>
-      <w:r>
-        <w:rPr>
-          <w:sz w:val="26"/>
-          <w:szCs w:val="26"/>
-        </w:rPr>
-        <w:t xml:space="preserve">, имеющую следующие поля: номер группы, фамилия имя отчество студента, год рождения, телефон. </w:t>
-      </w:r>
-    </w:p>
-    <w:p>
-      <w:pPr>
-        <w:ind w:left="360"/>
-        <w:jc w:val="both"/>
-        <w:rPr>
-          <w:sz w:val="26"/>
-          <w:szCs w:val="26"/>
-        </w:rPr>
-      </w:pPr>
-      <w:r>
-        <w:rPr>
-          <w:sz w:val="26"/>
-          <w:szCs w:val="26"/>
-        </w:rPr>
-        <w:t>Разработать следующие функции:</w:t>
-      </w:r>
-    </w:p>
-    <w:p>
-      <w:pPr>
-        <w:numPr>
-          <w:ilvl w:val="0"/>
-          <w:numId w:val="1"/>
-        </w:numPr>
-        <w:jc w:val="both"/>
-        <w:rPr>
-          <w:sz w:val="26"/>
-          <w:szCs w:val="26"/>
-        </w:rPr>
-      </w:pPr>
-      <w:r>
-        <w:rPr>
-          <w:sz w:val="26"/>
-          <w:szCs w:val="26"/>
-        </w:rPr>
-        <w:t xml:space="preserve">добавление в файл </w:t>
-      </w:r>
-      <w:r>
-        <w:rPr>
-          <w:sz w:val="26"/>
-          <w:szCs w:val="26"/>
-        </w:rPr>
-        <w:t>объектов</w:t>
-      </w:r>
-      <w:r>
-        <w:rPr>
-          <w:sz w:val="26"/>
-          <w:szCs w:val="26"/>
-        </w:rPr>
-        <w:t>;</w:t>
-      </w:r>
-    </w:p>
-    <w:p>
-      <w:pPr>
-        <w:numPr>
-          <w:ilvl w:val="0"/>
-          <w:numId w:val="1"/>
-        </w:numPr>
-        <w:jc w:val="both"/>
-        <w:rPr>
-          <w:sz w:val="26"/>
-          <w:szCs w:val="26"/>
-        </w:rPr>
-      </w:pPr>
-      <w:r>
-        <w:rPr>
-          <w:sz w:val="26"/>
-          <w:szCs w:val="26"/>
-        </w:rPr>
-        <w:t>вывод на экран содержимого всего файла</w:t>
-      </w:r>
-    </w:p>
-    <w:p>
-      <w:pPr>
-        <w:numPr>
-          <w:ilvl w:val="0"/>
-          <w:numId w:val="1"/>
-        </w:numPr>
-        <w:jc w:val="both"/>
-        <w:rPr>
-          <w:sz w:val="26"/>
-          <w:szCs w:val="26"/>
-        </w:rPr>
-      </w:pPr>
-      <w:r>
-        <w:rPr>
-          <w:sz w:val="26"/>
-          <w:szCs w:val="26"/>
-        </w:rPr>
-        <w:t>корректировки отдельной записи, найденной по содержимому главного поля;</w:t>
-      </w:r>
-    </w:p>
-    <w:p>
-      <w:pPr>
-        <w:numPr>
-          <w:ilvl w:val="0"/>
-          <w:numId w:val="1"/>
-        </w:numPr>
-        <w:jc w:val="both"/>
-        <w:rPr>
-          <w:sz w:val="26"/>
-          <w:szCs w:val="26"/>
-        </w:rPr>
-      </w:pPr>
-      <w:r>
-        <w:rPr>
-          <w:sz w:val="26"/>
-          <w:szCs w:val="26"/>
-        </w:rPr>
-        <w:t>отбор записей по содержимому одного из полей и вывод на экран найденных записей;</w:t>
-      </w:r>
-    </w:p>
-    <w:p>
-      <w:pPr>
-        <w:ind w:left="426"/>
-        <w:jc w:val="both"/>
-        <w:rPr>
-          <w:sz w:val="26"/>
-          <w:szCs w:val="26"/>
-        </w:rPr>
-      </w:pPr>
-      <w:r>
-        <w:rPr>
-          <w:sz w:val="26"/>
-          <w:szCs w:val="26"/>
-        </w:rPr>
-        <w:t xml:space="preserve">Интерфейс программы оформить в виде меню. </w:t>
-      </w:r>
-    </w:p>
-    <w:p>
-      <w:pPr>
-        <w:ind w:left="426"/>
-        <w:jc w:val="both"/>
-        <w:rPr>
-          <w:sz w:val="26"/>
-          <w:szCs w:val="26"/>
-        </w:rPr>
-      </w:pPr>
-    </w:p>
-    <w:p>
-      <w:pPr>
-        <w:rPr>
-          <w:b/>
-          <w:sz w:val="26"/>
-          <w:szCs w:val="26"/>
-        </w:rPr>
-      </w:pPr>
-      <w:r>
-        <w:rPr>
-          <w:b/>
-          <w:sz w:val="26"/>
-          <w:szCs w:val="26"/>
-        </w:rPr>
-        <w:t>ВАРИАНТ 10</w:t>
-      </w:r>
-    </w:p>
-    <w:p>
-      <w:pPr>
-        <w:ind w:left="360"/>
-        <w:jc w:val="both"/>
-        <w:rPr>
-          <w:sz w:val="26"/>
-          <w:szCs w:val="26"/>
-        </w:rPr>
-      </w:pPr>
-      <w:r>
-        <w:rPr>
-          <w:sz w:val="26"/>
-          <w:szCs w:val="26"/>
-        </w:rPr>
-        <w:t>Создать структуру данных (класс)</w:t>
-      </w:r>
-      <w:r>
-        <w:rPr>
-          <w:sz w:val="26"/>
-          <w:szCs w:val="26"/>
-        </w:rPr>
-        <w:t xml:space="preserve"> для техникума</w:t>
-      </w:r>
-      <w:r>
-        <w:rPr>
-          <w:sz w:val="26"/>
-          <w:szCs w:val="26"/>
-        </w:rPr>
-        <w:t xml:space="preserve">, имеющую следующие поля: номер аудитории, этаж, число посадочных мест, площадь аудитории, специализация. </w:t>
-      </w:r>
-    </w:p>
-    <w:p>
-      <w:pPr>
-        <w:ind w:left="360"/>
-        <w:jc w:val="both"/>
-        <w:rPr>
-          <w:sz w:val="26"/>
-          <w:szCs w:val="26"/>
-        </w:rPr>
-      </w:pPr>
-      <w:r>
-        <w:rPr>
-          <w:sz w:val="26"/>
-          <w:szCs w:val="26"/>
-        </w:rPr>
-        <w:t>Разработать следующие функции:</w:t>
-      </w:r>
-    </w:p>
-    <w:p>
-      <w:pPr>
-        <w:numPr>
-          <w:ilvl w:val="0"/>
-          <w:numId w:val="1"/>
-        </w:numPr>
-        <w:jc w:val="both"/>
-        <w:rPr>
-          <w:sz w:val="26"/>
-          <w:szCs w:val="26"/>
-        </w:rPr>
-      </w:pPr>
-      <w:r>
-        <w:rPr>
-          <w:sz w:val="26"/>
-          <w:szCs w:val="26"/>
-        </w:rPr>
-        <w:t xml:space="preserve">добавление в файл </w:t>
-      </w:r>
-      <w:r>
-        <w:rPr>
-          <w:sz w:val="26"/>
-          <w:szCs w:val="26"/>
-        </w:rPr>
-        <w:t>объектов</w:t>
-      </w:r>
-      <w:r>
-        <w:rPr>
-          <w:sz w:val="26"/>
-          <w:szCs w:val="26"/>
-        </w:rPr>
-        <w:t>;</w:t>
-      </w:r>
-    </w:p>
-    <w:p>
-      <w:pPr>
-        <w:numPr>
-          <w:ilvl w:val="0"/>
-          <w:numId w:val="1"/>
-        </w:numPr>
-        <w:jc w:val="both"/>
-        <w:rPr>
-          <w:sz w:val="26"/>
-          <w:szCs w:val="26"/>
-        </w:rPr>
-      </w:pPr>
-      <w:r>
-        <w:rPr>
-          <w:sz w:val="26"/>
-          <w:szCs w:val="26"/>
-        </w:rPr>
-        <w:t>вывод на экран содержимого всего файла</w:t>
-      </w:r>
-    </w:p>
-    <w:p>
-      <w:pPr>
-        <w:numPr>
-          <w:ilvl w:val="0"/>
-          <w:numId w:val="1"/>
-        </w:numPr>
-        <w:jc w:val="both"/>
-        <w:rPr>
-          <w:sz w:val="26"/>
-          <w:szCs w:val="26"/>
-        </w:rPr>
-      </w:pPr>
-      <w:r>
-        <w:rPr>
-          <w:sz w:val="26"/>
-          <w:szCs w:val="26"/>
-        </w:rPr>
-        <w:t>корректировки отдельной записи, найденной по содержимому главного поля;</w:t>
-      </w:r>
-    </w:p>
-    <w:p>
-      <w:pPr>
-        <w:numPr>
-          <w:ilvl w:val="0"/>
-          <w:numId w:val="1"/>
-        </w:numPr>
-        <w:jc w:val="both"/>
-        <w:rPr>
-          <w:sz w:val="26"/>
-          <w:szCs w:val="26"/>
-        </w:rPr>
-      </w:pPr>
-      <w:r>
-        <w:rPr>
-          <w:sz w:val="26"/>
-          <w:szCs w:val="26"/>
-        </w:rPr>
-        <w:t>отбор записей по содержимому одного из полей и вывод на экран найденных записей;</w:t>
-      </w:r>
-    </w:p>
-    <w:p>
-      <w:pPr>
-        <w:ind w:left="426"/>
-        <w:jc w:val="both"/>
-        <w:rPr>
-          <w:sz w:val="26"/>
-          <w:szCs w:val="26"/>
-        </w:rPr>
-      </w:pPr>
-      <w:r>
-        <w:rPr>
-          <w:sz w:val="26"/>
-          <w:szCs w:val="26"/>
-        </w:rPr>
-        <w:t xml:space="preserve">Интерфейс программы оформить в виде меню. </w:t>
-      </w:r>
-    </w:p>
-    <w:p>
-      <w:pPr>
-        <w:ind w:left="426"/>
-        <w:jc w:val="both"/>
-        <w:rPr>
-          <w:sz w:val="26"/>
-          <w:szCs w:val="26"/>
-        </w:rPr>
-      </w:pPr>
-    </w:p>
-    <w:p>
-      <w:pPr>
-        <w:rPr>
-          <w:b/>
-          <w:sz w:val="26"/>
-          <w:szCs w:val="26"/>
-        </w:rPr>
-      </w:pPr>
-      <w:r>
-        <w:rPr>
-          <w:b/>
-          <w:sz w:val="26"/>
-          <w:szCs w:val="26"/>
-        </w:rPr>
-        <w:t>ВАРИАНТ 11</w:t>
-      </w:r>
-    </w:p>
-    <w:p>
-      <w:pPr>
-        <w:ind w:left="360"/>
-        <w:jc w:val="both"/>
-        <w:rPr>
-          <w:sz w:val="26"/>
-          <w:szCs w:val="26"/>
-        </w:rPr>
-      </w:pPr>
-      <w:r>
-        <w:rPr>
-          <w:sz w:val="26"/>
-          <w:szCs w:val="26"/>
-        </w:rPr>
-        <w:t>Создать структуру данных (класс)</w:t>
-      </w:r>
-      <w:r>
-        <w:rPr>
-          <w:sz w:val="26"/>
-          <w:szCs w:val="26"/>
-        </w:rPr>
-        <w:t xml:space="preserve"> для спортивного зала</w:t>
-      </w:r>
-      <w:r>
-        <w:rPr>
-          <w:sz w:val="26"/>
-          <w:szCs w:val="26"/>
-        </w:rPr>
-        <w:t>, имеющую следующие поля:  название спортивной секции, фамилия имя отчество тренера, стоимость одного занятия, количество занимающихся, дни недели, по которым проходят занятия.</w:t>
-      </w:r>
-    </w:p>
-    <w:p>
-      <w:pPr>
-        <w:ind w:left="360"/>
-        <w:jc w:val="both"/>
-        <w:rPr>
-          <w:sz w:val="26"/>
-          <w:szCs w:val="26"/>
-        </w:rPr>
-      </w:pPr>
-      <w:r>
-        <w:rPr>
-          <w:sz w:val="26"/>
-          <w:szCs w:val="26"/>
-        </w:rPr>
-        <w:t>Разработать следующие функции:</w:t>
-      </w:r>
-    </w:p>
-    <w:p>
-      <w:pPr>
-        <w:numPr>
-          <w:ilvl w:val="0"/>
-          <w:numId w:val="1"/>
-        </w:numPr>
-        <w:jc w:val="both"/>
-        <w:rPr>
-          <w:sz w:val="26"/>
-          <w:szCs w:val="26"/>
-        </w:rPr>
-      </w:pPr>
-      <w:r>
-        <w:rPr>
-          <w:sz w:val="26"/>
-          <w:szCs w:val="26"/>
-        </w:rPr>
-        <w:t xml:space="preserve">добавление в файл </w:t>
-      </w:r>
-      <w:r>
-        <w:rPr>
-          <w:sz w:val="26"/>
-          <w:szCs w:val="26"/>
-        </w:rPr>
-        <w:t>объектов</w:t>
-      </w:r>
-      <w:r>
-        <w:rPr>
-          <w:sz w:val="26"/>
-          <w:szCs w:val="26"/>
-        </w:rPr>
-        <w:t>;</w:t>
-      </w:r>
-    </w:p>
-    <w:p>
-      <w:pPr>
-        <w:numPr>
-          <w:ilvl w:val="0"/>
-          <w:numId w:val="1"/>
-        </w:numPr>
-        <w:jc w:val="both"/>
-        <w:rPr>
-          <w:sz w:val="26"/>
-          <w:szCs w:val="26"/>
-        </w:rPr>
-      </w:pPr>
-      <w:r>
-        <w:rPr>
-          <w:sz w:val="26"/>
-          <w:szCs w:val="26"/>
-        </w:rPr>
-        <w:t>вывод на экран содержимого всего файла</w:t>
-      </w:r>
-    </w:p>
-    <w:p>
-      <w:pPr>
-        <w:numPr>
-          <w:ilvl w:val="0"/>
-          <w:numId w:val="1"/>
-        </w:numPr>
-        <w:jc w:val="both"/>
-        <w:rPr>
-          <w:sz w:val="26"/>
-          <w:szCs w:val="26"/>
-        </w:rPr>
-      </w:pPr>
-      <w:r>
-        <w:rPr>
-          <w:sz w:val="26"/>
-          <w:szCs w:val="26"/>
-        </w:rPr>
-        <w:t>корректировки отдельной записи, найденной по содержимому главного поля;</w:t>
-      </w:r>
-    </w:p>
-    <w:p>
-      <w:pPr>
-        <w:numPr>
-          <w:ilvl w:val="0"/>
-          <w:numId w:val="1"/>
-        </w:numPr>
-        <w:jc w:val="both"/>
-        <w:rPr>
-          <w:sz w:val="26"/>
-          <w:szCs w:val="26"/>
-        </w:rPr>
-      </w:pPr>
-      <w:r>
-        <w:rPr>
-          <w:sz w:val="26"/>
-          <w:szCs w:val="26"/>
-        </w:rPr>
-        <w:t>отбор записей по содержимому одного из полей и вывод на экран найденных записей;</w:t>
-      </w:r>
-    </w:p>
-    <w:p>
-      <w:pPr>
-        <w:ind w:left="426"/>
-        <w:jc w:val="both"/>
-        <w:rPr>
-          <w:sz w:val="26"/>
-          <w:szCs w:val="26"/>
-        </w:rPr>
-      </w:pPr>
-      <w:r>
-        <w:rPr>
-          <w:sz w:val="26"/>
-          <w:szCs w:val="26"/>
-        </w:rPr>
-        <w:t xml:space="preserve">Интерфейс программы оформить в виде меню. </w:t>
-      </w:r>
-    </w:p>
-    <w:p>
-      <w:pPr>
-        <w:ind w:left="426"/>
-        <w:jc w:val="both"/>
-        <w:rPr>
-          <w:sz w:val="26"/>
-          <w:szCs w:val="26"/>
-        </w:rPr>
-      </w:pPr>
-    </w:p>
-    <w:p>
-      <w:pPr>
-        <w:rPr>
-          <w:b/>
-          <w:sz w:val="26"/>
-          <w:szCs w:val="26"/>
-        </w:rPr>
-      </w:pPr>
-      <w:r>
-        <w:rPr>
-          <w:b/>
-          <w:sz w:val="26"/>
-          <w:szCs w:val="26"/>
-        </w:rPr>
-        <w:t>ВАРИАНТ 12</w:t>
-      </w:r>
-    </w:p>
-    <w:p>
-      <w:pPr>
-        <w:ind w:left="360"/>
-        <w:jc w:val="both"/>
-        <w:rPr>
-          <w:sz w:val="26"/>
-          <w:szCs w:val="26"/>
-        </w:rPr>
-      </w:pPr>
-      <w:r>
-        <w:rPr>
-          <w:sz w:val="26"/>
-          <w:szCs w:val="26"/>
-        </w:rPr>
-        <w:t>Создать структуру данных (класс)</w:t>
-      </w:r>
-      <w:r>
-        <w:rPr>
-          <w:sz w:val="26"/>
-          <w:szCs w:val="26"/>
-        </w:rPr>
-        <w:t xml:space="preserve"> для завода</w:t>
-      </w:r>
-      <w:r>
-        <w:rPr>
-          <w:sz w:val="26"/>
-          <w:szCs w:val="26"/>
-        </w:rPr>
-        <w:t xml:space="preserve">, имеющую следующие </w:t>
-      </w:r>
-      <w:proofErr w:type="gramStart"/>
-      <w:r>
-        <w:rPr>
-          <w:sz w:val="26"/>
-          <w:szCs w:val="26"/>
-        </w:rPr>
-        <w:t>поля:  название</w:t>
-      </w:r>
-      <w:proofErr w:type="gramEnd"/>
-      <w:r>
-        <w:rPr>
-          <w:sz w:val="26"/>
-          <w:szCs w:val="26"/>
-        </w:rPr>
-        <w:t xml:space="preserve"> детали, предприятие-поставщик, цена изделия, дата заказа, количество заказанных изделий, стоимость заказа.</w:t>
-      </w:r>
-    </w:p>
-    <w:p>
-      <w:pPr>
-        <w:ind w:left="360"/>
-        <w:jc w:val="both"/>
-        <w:rPr>
-          <w:sz w:val="26"/>
-          <w:szCs w:val="26"/>
-        </w:rPr>
-      </w:pPr>
-      <w:r>
-        <w:rPr>
-          <w:sz w:val="26"/>
-          <w:szCs w:val="26"/>
-        </w:rPr>
-        <w:t>Разработать следующие функции:</w:t>
-      </w:r>
-    </w:p>
-    <w:p>
-      <w:pPr>
-        <w:numPr>
-          <w:ilvl w:val="0"/>
-          <w:numId w:val="1"/>
-        </w:numPr>
-        <w:jc w:val="both"/>
-        <w:rPr>
-          <w:sz w:val="26"/>
-          <w:szCs w:val="26"/>
-        </w:rPr>
-      </w:pPr>
-      <w:r>
-        <w:rPr>
-          <w:sz w:val="26"/>
-          <w:szCs w:val="26"/>
-        </w:rPr>
-        <w:t xml:space="preserve">добавление в файл </w:t>
-      </w:r>
-      <w:r>
-        <w:rPr>
-          <w:sz w:val="26"/>
-          <w:szCs w:val="26"/>
-        </w:rPr>
-        <w:t>объектов</w:t>
-      </w:r>
-      <w:r>
-        <w:rPr>
-          <w:sz w:val="26"/>
-          <w:szCs w:val="26"/>
-        </w:rPr>
-        <w:t>;</w:t>
-      </w:r>
-    </w:p>
-    <w:p>
-      <w:pPr>
-        <w:numPr>
-          <w:ilvl w:val="0"/>
-          <w:numId w:val="1"/>
-        </w:numPr>
-        <w:jc w:val="both"/>
-        <w:rPr>
-          <w:sz w:val="26"/>
-          <w:szCs w:val="26"/>
-        </w:rPr>
-      </w:pPr>
-      <w:r>
-        <w:rPr>
-          <w:sz w:val="26"/>
-          <w:szCs w:val="26"/>
-        </w:rPr>
-        <w:t>вывод на экран содержимого всего файла</w:t>
-      </w:r>
-    </w:p>
-    <w:p>
-      <w:pPr>
-        <w:numPr>
-          <w:ilvl w:val="0"/>
-          <w:numId w:val="1"/>
-        </w:numPr>
-        <w:jc w:val="both"/>
-        <w:rPr>
-          <w:sz w:val="26"/>
-          <w:szCs w:val="26"/>
-        </w:rPr>
-      </w:pPr>
-      <w:r>
-        <w:rPr>
-          <w:sz w:val="26"/>
-          <w:szCs w:val="26"/>
-        </w:rPr>
-        <w:t>корректировки отдельной записи, найденной по содержимому главного поля;</w:t>
-      </w:r>
-    </w:p>
-    <w:p>
-      <w:pPr>
-        <w:numPr>
-          <w:ilvl w:val="0"/>
-          <w:numId w:val="1"/>
-        </w:numPr>
-        <w:jc w:val="both"/>
-        <w:rPr>
-          <w:sz w:val="26"/>
-          <w:szCs w:val="26"/>
-        </w:rPr>
-      </w:pPr>
-      <w:r>
-        <w:rPr>
-          <w:sz w:val="26"/>
-          <w:szCs w:val="26"/>
-        </w:rPr>
-        <w:t>отбор записей по содержимому одного из полей и вывод на экран найденных записей;</w:t>
-      </w:r>
-    </w:p>
-    <w:p>
-      <w:pPr>
-        <w:ind w:left="426"/>
-        <w:jc w:val="both"/>
-        <w:rPr>
-          <w:sz w:val="26"/>
-          <w:szCs w:val="26"/>
-        </w:rPr>
-      </w:pPr>
-      <w:r>
-        <w:rPr>
-          <w:sz w:val="26"/>
-          <w:szCs w:val="26"/>
-        </w:rPr>
-        <w:t xml:space="preserve">Интерфейс программы оформить в виде меню. </w:t>
-      </w:r>
-    </w:p>
-    <w:p>
-      <w:pPr>
-        <w:rPr>
-          <w:b/>
-          <w:sz w:val="16"/>
-          <w:szCs w:val="16"/>
-        </w:rPr>
-      </w:pPr>
-    </w:p>
-    <w:p>
-      <w:pPr>
-        <w:spacing w:after="200" w:line="276" w:lineRule="auto"/>
-        <w:rPr>
-          <w:b/>
-          <w:sz w:val="26"/>
-          <w:szCs w:val="26"/>
-        </w:rPr>
-      </w:pPr>
-      <w:r>
-        <w:rPr>
-          <w:b/>
-          <w:sz w:val="26"/>
-          <w:szCs w:val="26"/>
-        </w:rPr>
-        <w:br w:type="page"/>
-      </w:r>
-    </w:p>
-    <w:p>
-      <w:pPr>
-        <w:rPr>
-          <w:b/>
-          <w:sz w:val="26"/>
-          <w:szCs w:val="26"/>
-        </w:rPr>
-      </w:pPr>
-      <w:r>
-        <w:rPr>
-          <w:b/>
-          <w:sz w:val="26"/>
-          <w:szCs w:val="26"/>
-        </w:rPr>
-        <w:lastRenderedPageBreak/>
-        <w:t>ВАРИАНТ 13</w:t>
-      </w:r>
-    </w:p>
-    <w:p>
-      <w:pPr>
-        <w:ind w:left="360"/>
-        <w:jc w:val="both"/>
-        <w:rPr>
-          <w:sz w:val="26"/>
-          <w:szCs w:val="26"/>
-        </w:rPr>
-      </w:pPr>
-      <w:r>
-        <w:rPr>
-          <w:sz w:val="26"/>
-          <w:szCs w:val="26"/>
-        </w:rPr>
-        <w:t>Создать структуру данных (класс)</w:t>
-      </w:r>
-      <w:r>
-        <w:rPr>
-          <w:sz w:val="26"/>
-          <w:szCs w:val="26"/>
-        </w:rPr>
-        <w:t xml:space="preserve"> для отдела компьютерных игр</w:t>
-      </w:r>
-      <w:r>
-        <w:rPr>
-          <w:sz w:val="26"/>
-          <w:szCs w:val="26"/>
-        </w:rPr>
-        <w:t>, имеющую следующие поля:  название компьютерной игры, вид игры, объём требуемой памяти, необходимая частота процессора.</w:t>
-      </w:r>
-    </w:p>
-    <w:p>
-      <w:pPr>
-        <w:ind w:left="360"/>
-        <w:jc w:val="both"/>
-        <w:rPr>
-          <w:sz w:val="26"/>
-          <w:szCs w:val="26"/>
-        </w:rPr>
-      </w:pPr>
-      <w:r>
-        <w:rPr>
-          <w:sz w:val="26"/>
-          <w:szCs w:val="26"/>
-        </w:rPr>
-        <w:t>Разработать следующие функции:</w:t>
-      </w:r>
-    </w:p>
-    <w:p>
-      <w:pPr>
-        <w:numPr>
-          <w:ilvl w:val="0"/>
-          <w:numId w:val="1"/>
-        </w:numPr>
-        <w:jc w:val="both"/>
-        <w:rPr>
-          <w:sz w:val="26"/>
-          <w:szCs w:val="26"/>
-        </w:rPr>
-      </w:pPr>
-      <w:r>
-        <w:rPr>
-          <w:sz w:val="26"/>
-          <w:szCs w:val="26"/>
-        </w:rPr>
-        <w:t xml:space="preserve">добавление в файл </w:t>
-      </w:r>
-      <w:r>
-        <w:rPr>
-          <w:sz w:val="26"/>
-          <w:szCs w:val="26"/>
-        </w:rPr>
-        <w:t>объектов</w:t>
-      </w:r>
-      <w:r>
-        <w:rPr>
-          <w:sz w:val="26"/>
-          <w:szCs w:val="26"/>
-        </w:rPr>
-        <w:t>;</w:t>
-      </w:r>
-    </w:p>
-    <w:p>
-      <w:pPr>
-        <w:numPr>
-          <w:ilvl w:val="0"/>
-          <w:numId w:val="1"/>
-        </w:numPr>
-        <w:jc w:val="both"/>
-        <w:rPr>
-          <w:sz w:val="26"/>
-          <w:szCs w:val="26"/>
-        </w:rPr>
-      </w:pPr>
-      <w:r>
-        <w:rPr>
-          <w:sz w:val="26"/>
-          <w:szCs w:val="26"/>
-        </w:rPr>
-        <w:t>вывод на экран содержимого всего файла</w:t>
-      </w:r>
-    </w:p>
-    <w:p>
-      <w:pPr>
-        <w:numPr>
-          <w:ilvl w:val="0"/>
-          <w:numId w:val="1"/>
-        </w:numPr>
-        <w:jc w:val="both"/>
-        <w:rPr>
-          <w:sz w:val="26"/>
-          <w:szCs w:val="26"/>
-        </w:rPr>
-      </w:pPr>
-      <w:r>
-        <w:rPr>
-          <w:sz w:val="26"/>
-          <w:szCs w:val="26"/>
-        </w:rPr>
-        <w:t>корректировки отдельной записи, найденной по содержимому главного поля;</w:t>
-      </w:r>
-    </w:p>
-    <w:p>
-      <w:pPr>
-        <w:numPr>
-          <w:ilvl w:val="0"/>
-          <w:numId w:val="1"/>
-        </w:numPr>
-        <w:jc w:val="both"/>
-        <w:rPr>
-          <w:sz w:val="26"/>
-          <w:szCs w:val="26"/>
-        </w:rPr>
-      </w:pPr>
-      <w:r>
-        <w:rPr>
-          <w:sz w:val="26"/>
-          <w:szCs w:val="26"/>
-        </w:rPr>
-        <w:t>отбор записей по содержимому одного из полей и вывод на экран найденных записей;</w:t>
-      </w:r>
-    </w:p>
-    <w:p>
-      <w:pPr>
-        <w:ind w:left="426"/>
-        <w:jc w:val="both"/>
-        <w:rPr>
-          <w:sz w:val="26"/>
-          <w:szCs w:val="26"/>
-        </w:rPr>
-      </w:pPr>
-      <w:r>
-        <w:rPr>
-          <w:sz w:val="26"/>
-          <w:szCs w:val="26"/>
-        </w:rPr>
-        <w:t xml:space="preserve">Интерфейс программы оформить в виде меню. </w:t>
-      </w:r>
-    </w:p>
-    <w:p>
-      <w:pPr>
-        <w:ind w:left="360"/>
-        <w:jc w:val="both"/>
-        <w:rPr>
-          <w:sz w:val="16"/>
-          <w:szCs w:val="16"/>
-        </w:rPr>
-      </w:pPr>
-    </w:p>
-    <w:p>
-      <w:pPr>
-        <w:rPr>
-          <w:b/>
-          <w:sz w:val="26"/>
-          <w:szCs w:val="26"/>
-        </w:rPr>
-      </w:pPr>
-      <w:r>
-        <w:rPr>
-          <w:b/>
-          <w:sz w:val="26"/>
-          <w:szCs w:val="26"/>
-        </w:rPr>
-        <w:t>ВАРИАНТ 14</w:t>
-      </w:r>
-    </w:p>
-    <w:p>
-      <w:pPr>
-        <w:ind w:left="360"/>
-        <w:jc w:val="both"/>
-        <w:rPr>
-          <w:sz w:val="26"/>
-          <w:szCs w:val="26"/>
-        </w:rPr>
-      </w:pPr>
-      <w:r>
-        <w:rPr>
-          <w:sz w:val="26"/>
-          <w:szCs w:val="26"/>
-        </w:rPr>
-        <w:t>Создать структуру данных (класс) для выставки собак</w:t>
-      </w:r>
-      <w:r>
-        <w:rPr>
-          <w:sz w:val="26"/>
-          <w:szCs w:val="26"/>
-        </w:rPr>
-        <w:t>, имеющую следующие поля:  порода собаки, фамилия имя владельца, кличка собаки, количество набранных баллов за экстерьер.</w:t>
-      </w:r>
-    </w:p>
-    <w:p>
-      <w:pPr>
-        <w:ind w:left="360"/>
-        <w:jc w:val="both"/>
-        <w:rPr>
-          <w:sz w:val="26"/>
-          <w:szCs w:val="26"/>
-        </w:rPr>
-      </w:pPr>
-      <w:r>
-        <w:rPr>
-          <w:sz w:val="26"/>
-          <w:szCs w:val="26"/>
-        </w:rPr>
-        <w:t>Разработать следующие функции:</w:t>
-      </w:r>
-    </w:p>
-    <w:p>
-      <w:pPr>
-        <w:numPr>
-          <w:ilvl w:val="0"/>
-          <w:numId w:val="1"/>
-        </w:numPr>
-        <w:jc w:val="both"/>
-        <w:rPr>
-          <w:sz w:val="26"/>
-          <w:szCs w:val="26"/>
-        </w:rPr>
-      </w:pPr>
-      <w:r>
-        <w:rPr>
-          <w:sz w:val="26"/>
-          <w:szCs w:val="26"/>
-        </w:rPr>
-        <w:t xml:space="preserve">добавление в файл </w:t>
-      </w:r>
-      <w:r>
-        <w:rPr>
-          <w:sz w:val="26"/>
-          <w:szCs w:val="26"/>
-        </w:rPr>
-        <w:t>объектов</w:t>
-      </w:r>
-      <w:r>
-        <w:rPr>
-          <w:sz w:val="26"/>
-          <w:szCs w:val="26"/>
-        </w:rPr>
-        <w:t>;</w:t>
-      </w:r>
-    </w:p>
-    <w:p>
-      <w:pPr>
-        <w:numPr>
-          <w:ilvl w:val="0"/>
-          <w:numId w:val="1"/>
-        </w:numPr>
-        <w:jc w:val="both"/>
-        <w:rPr>
-          <w:sz w:val="26"/>
-          <w:szCs w:val="26"/>
-        </w:rPr>
-      </w:pPr>
-      <w:r>
-        <w:rPr>
-          <w:sz w:val="26"/>
-          <w:szCs w:val="26"/>
-        </w:rPr>
-        <w:t>вывод на экран содержимого всего файла</w:t>
-      </w:r>
-    </w:p>
-    <w:p>
-      <w:pPr>
-        <w:numPr>
-          <w:ilvl w:val="0"/>
-          <w:numId w:val="1"/>
-        </w:numPr>
-        <w:jc w:val="both"/>
-        <w:rPr>
-          <w:sz w:val="26"/>
-          <w:szCs w:val="26"/>
-        </w:rPr>
-      </w:pPr>
-      <w:r>
-        <w:rPr>
-          <w:sz w:val="26"/>
-          <w:szCs w:val="26"/>
-        </w:rPr>
-        <w:t>корректировки отдельной записи, найденной по содержимому главного поля;</w:t>
-      </w:r>
-    </w:p>
-    <w:p>
-      <w:pPr>
-        <w:numPr>
-          <w:ilvl w:val="0"/>
-          <w:numId w:val="1"/>
-        </w:numPr>
-        <w:jc w:val="both"/>
-        <w:rPr>
-          <w:sz w:val="26"/>
-          <w:szCs w:val="26"/>
-        </w:rPr>
-      </w:pPr>
-      <w:r>
-        <w:rPr>
-          <w:sz w:val="26"/>
-          <w:szCs w:val="26"/>
-        </w:rPr>
-        <w:t>отбор записей по содержимому одного из полей и вывод на экран найденных записей;</w:t>
-      </w:r>
-    </w:p>
-    <w:p>
-      <w:pPr>
-        <w:ind w:left="426"/>
-        <w:jc w:val="both"/>
-        <w:rPr>
-          <w:sz w:val="26"/>
-          <w:szCs w:val="26"/>
-        </w:rPr>
-      </w:pPr>
-      <w:r>
-        <w:rPr>
-          <w:sz w:val="26"/>
-          <w:szCs w:val="26"/>
-        </w:rPr>
-        <w:t xml:space="preserve">Интерфейс программы оформить в виде меню. </w:t>
-      </w:r>
-    </w:p>
-    <w:p>
-      <w:pPr>
-        <w:rPr>
-          <w:b/>
-          <w:sz w:val="26"/>
-          <w:szCs w:val="26"/>
-        </w:rPr>
-      </w:pPr>
-    </w:p>
-    <w:p>
-      <w:pPr>
-        <w:rPr>
-          <w:b/>
-          <w:sz w:val="26"/>
-          <w:szCs w:val="26"/>
-        </w:rPr>
-      </w:pPr>
-      <w:r>
-        <w:rPr>
-          <w:b/>
-          <w:sz w:val="26"/>
-          <w:szCs w:val="26"/>
-        </w:rPr>
-        <w:t>ВАРИАНТ 15</w:t>
-      </w:r>
-    </w:p>
-    <w:p>
-      <w:pPr>
-        <w:ind w:left="360"/>
-        <w:jc w:val="both"/>
-        <w:rPr>
-          <w:sz w:val="26"/>
-          <w:szCs w:val="26"/>
-        </w:rPr>
-      </w:pPr>
-      <w:r>
-        <w:rPr>
-          <w:sz w:val="26"/>
-          <w:szCs w:val="26"/>
-        </w:rPr>
-        <w:t>Создать структуру данных (класс)</w:t>
-      </w:r>
-      <w:r>
-        <w:rPr>
-          <w:sz w:val="26"/>
-          <w:szCs w:val="26"/>
-        </w:rPr>
-        <w:t xml:space="preserve"> для выставки картин</w:t>
-      </w:r>
-      <w:r>
-        <w:rPr>
-          <w:sz w:val="26"/>
-          <w:szCs w:val="26"/>
-        </w:rPr>
-        <w:t xml:space="preserve">, имеющую следующие </w:t>
-      </w:r>
-      <w:proofErr w:type="gramStart"/>
-      <w:r>
-        <w:rPr>
-          <w:sz w:val="26"/>
-          <w:szCs w:val="26"/>
-        </w:rPr>
-        <w:t>поля:  название</w:t>
-      </w:r>
-      <w:proofErr w:type="gramEnd"/>
-      <w:r>
-        <w:rPr>
-          <w:sz w:val="26"/>
-          <w:szCs w:val="26"/>
-        </w:rPr>
-        <w:t xml:space="preserve"> картины, фамилия художника, жанр, материал (масло, акварель</w:t>
-      </w:r>
-      <w:r>
-        <w:rPr>
-          <w:sz w:val="26"/>
-          <w:szCs w:val="26"/>
-        </w:rPr>
-        <w:t>, темпера, карандаш</w:t>
-      </w:r>
-      <w:r>
-        <w:rPr>
-          <w:sz w:val="26"/>
-          <w:szCs w:val="26"/>
-        </w:rPr>
-        <w:t>), цена картины.</w:t>
-      </w:r>
-    </w:p>
-    <w:p>
-      <w:pPr>
-        <w:ind w:left="360"/>
-        <w:jc w:val="both"/>
-        <w:rPr>
-          <w:sz w:val="26"/>
-          <w:szCs w:val="26"/>
-        </w:rPr>
-      </w:pPr>
-      <w:r>
-        <w:rPr>
-          <w:sz w:val="26"/>
-          <w:szCs w:val="26"/>
-        </w:rPr>
-        <w:t>Разработать следующие функции:</w:t>
-      </w:r>
-    </w:p>
-    <w:p>
-      <w:pPr>
-        <w:numPr>
-          <w:ilvl w:val="0"/>
-          <w:numId w:val="1"/>
-        </w:numPr>
-        <w:jc w:val="both"/>
-        <w:rPr>
-          <w:sz w:val="26"/>
-          <w:szCs w:val="26"/>
-        </w:rPr>
-      </w:pPr>
-      <w:r>
-        <w:rPr>
-          <w:sz w:val="26"/>
-          <w:szCs w:val="26"/>
-        </w:rPr>
-        <w:t xml:space="preserve">добавление в файл </w:t>
-      </w:r>
-      <w:r>
-        <w:rPr>
-          <w:sz w:val="26"/>
-          <w:szCs w:val="26"/>
-        </w:rPr>
-        <w:t>объектов</w:t>
-      </w:r>
-      <w:r>
-        <w:rPr>
-          <w:sz w:val="26"/>
-          <w:szCs w:val="26"/>
-        </w:rPr>
-        <w:t>;</w:t>
-      </w:r>
-    </w:p>
-    <w:p>
-      <w:pPr>
-        <w:numPr>
-          <w:ilvl w:val="0"/>
-          <w:numId w:val="1"/>
-        </w:numPr>
-        <w:jc w:val="both"/>
-        <w:rPr>
-          <w:sz w:val="26"/>
-          <w:szCs w:val="26"/>
-        </w:rPr>
-      </w:pPr>
-      <w:r>
-        <w:rPr>
-          <w:sz w:val="26"/>
-          <w:szCs w:val="26"/>
-        </w:rPr>
-        <w:t>вывод на экран содержимого всего файла</w:t>
-      </w:r>
-    </w:p>
-    <w:p>
-      <w:pPr>
-        <w:numPr>
-          <w:ilvl w:val="0"/>
-          <w:numId w:val="1"/>
-        </w:numPr>
-        <w:jc w:val="both"/>
-        <w:rPr>
-          <w:sz w:val="26"/>
-          <w:szCs w:val="26"/>
-        </w:rPr>
-      </w:pPr>
-      <w:r>
-        <w:rPr>
-          <w:sz w:val="26"/>
-          <w:szCs w:val="26"/>
-        </w:rPr>
-        <w:t>корректировки отдельной записи, найденной по содержимому главного поля;</w:t>
-      </w:r>
-    </w:p>
-    <w:p>
-      <w:pPr>
-        <w:numPr>
-          <w:ilvl w:val="0"/>
-          <w:numId w:val="1"/>
-        </w:numPr>
-        <w:jc w:val="both"/>
-        <w:rPr>
-          <w:sz w:val="26"/>
-          <w:szCs w:val="26"/>
-        </w:rPr>
-      </w:pPr>
-      <w:r>
-        <w:rPr>
-          <w:sz w:val="26"/>
-          <w:szCs w:val="26"/>
-        </w:rPr>
-        <w:t>отбор записей по содержимому одного из полей и вывод на экран найденных записей;</w:t>
-      </w:r>
-    </w:p>
-    <w:p>
-      <w:pPr>
-        <w:ind w:left="426"/>
-        <w:jc w:val="both"/>
-        <w:rPr>
-          <w:sz w:val="26"/>
-          <w:szCs w:val="26"/>
-        </w:rPr>
-      </w:pPr>
-      <w:r>
-        <w:rPr>
-          <w:sz w:val="26"/>
-          <w:szCs w:val="26"/>
-        </w:rPr>
-        <w:t xml:space="preserve">Интерфейс программы оформить в виде меню. </w:t>
-      </w:r>
-    </w:p>
-    <w:p>
-      <w:pPr>
-        <w:rPr>
-          <w:b/>
-          <w:sz w:val="26"/>
-          <w:szCs w:val="26"/>
-        </w:rPr>
-      </w:pPr>
-    </w:p>
-    <w:p>
-      <w:pPr>
-        <w:rPr>
-          <w:b/>
-          <w:sz w:val="26"/>
-          <w:szCs w:val="26"/>
-        </w:rPr>
-      </w:pPr>
-      <w:r>
-        <w:rPr>
-          <w:b/>
-          <w:sz w:val="26"/>
-          <w:szCs w:val="26"/>
-        </w:rPr>
-        <w:t>ВАРИАНТ 16</w:t>
-      </w:r>
-    </w:p>
-    <w:p>
-      <w:pPr>
-        <w:ind w:left="360"/>
-        <w:jc w:val="both"/>
-        <w:rPr>
-          <w:sz w:val="26"/>
-          <w:szCs w:val="26"/>
-        </w:rPr>
-      </w:pPr>
-      <w:r>
-        <w:rPr>
-          <w:sz w:val="26"/>
-          <w:szCs w:val="26"/>
-        </w:rPr>
-        <w:t>Создать структуру данных (класс)</w:t>
-      </w:r>
-      <w:r>
-        <w:rPr>
-          <w:sz w:val="26"/>
-          <w:szCs w:val="26"/>
-        </w:rPr>
-        <w:t xml:space="preserve"> для больницы</w:t>
-      </w:r>
-      <w:r>
-        <w:rPr>
-          <w:sz w:val="26"/>
-          <w:szCs w:val="26"/>
-        </w:rPr>
-        <w:t>, имеющую следующие поля:  фамилия имя отчество пациента, год рождения, дата поступления в клинику, предварительный диагноз, номер отделения.</w:t>
-      </w:r>
-    </w:p>
-    <w:p>
-      <w:pPr>
-        <w:ind w:left="360"/>
-        <w:jc w:val="both"/>
-        <w:rPr>
-          <w:sz w:val="26"/>
-          <w:szCs w:val="26"/>
-        </w:rPr>
-      </w:pPr>
-      <w:r>
-        <w:rPr>
-          <w:sz w:val="26"/>
-          <w:szCs w:val="26"/>
-        </w:rPr>
-        <w:t>Разработать следующие функции:</w:t>
-      </w:r>
-    </w:p>
-    <w:p>
-      <w:pPr>
-        <w:numPr>
-          <w:ilvl w:val="0"/>
-          <w:numId w:val="1"/>
-        </w:numPr>
-        <w:jc w:val="both"/>
-        <w:rPr>
-          <w:sz w:val="26"/>
-          <w:szCs w:val="26"/>
-        </w:rPr>
-      </w:pPr>
-      <w:r>
-        <w:rPr>
-          <w:sz w:val="26"/>
-          <w:szCs w:val="26"/>
-        </w:rPr>
-        <w:t xml:space="preserve">добавление в файл </w:t>
-      </w:r>
-      <w:r>
-        <w:rPr>
-          <w:sz w:val="26"/>
-          <w:szCs w:val="26"/>
-        </w:rPr>
-        <w:t>объектов</w:t>
-      </w:r>
-      <w:r>
-        <w:rPr>
-          <w:sz w:val="26"/>
-          <w:szCs w:val="26"/>
-        </w:rPr>
-        <w:t>;</w:t>
-      </w:r>
-    </w:p>
-    <w:p>
-      <w:pPr>
-        <w:numPr>
-          <w:ilvl w:val="0"/>
-          <w:numId w:val="1"/>
-        </w:numPr>
-        <w:jc w:val="both"/>
-        <w:rPr>
-          <w:sz w:val="26"/>
-          <w:szCs w:val="26"/>
-        </w:rPr>
-      </w:pPr>
-      <w:r>
-        <w:rPr>
-          <w:sz w:val="26"/>
-          <w:szCs w:val="26"/>
-        </w:rPr>
-        <w:t>вывод на экран содержимого всего файла</w:t>
-      </w:r>
-    </w:p>
-    <w:p>
-      <w:pPr>
-        <w:numPr>
-          <w:ilvl w:val="0"/>
-          <w:numId w:val="1"/>
-        </w:numPr>
-        <w:jc w:val="both"/>
-        <w:rPr>
-          <w:sz w:val="26"/>
-          <w:szCs w:val="26"/>
-        </w:rPr>
-      </w:pPr>
-      <w:r>
-        <w:rPr>
-          <w:sz w:val="26"/>
-          <w:szCs w:val="26"/>
-        </w:rPr>
-        <w:t>корректировки отдельной записи, найденной по содержимому главного поля;</w:t>
-      </w:r>
-    </w:p>
-    <w:p>
-      <w:pPr>
-        <w:numPr>
-          <w:ilvl w:val="0"/>
-          <w:numId w:val="1"/>
-        </w:numPr>
-        <w:jc w:val="both"/>
-        <w:rPr>
-          <w:sz w:val="26"/>
-          <w:szCs w:val="26"/>
-        </w:rPr>
-      </w:pPr>
-      <w:r>
-        <w:rPr>
-          <w:sz w:val="26"/>
-          <w:szCs w:val="26"/>
-        </w:rPr>
-        <w:t>отбор записей по содержимому одного из полей и вывод на экран найденных записей;</w:t>
-      </w:r>
-    </w:p>
-    <w:p>
-      <w:pPr>
-        <w:ind w:left="426"/>
-        <w:jc w:val="both"/>
-        <w:rPr>
-          <w:sz w:val="26"/>
-          <w:szCs w:val="26"/>
-        </w:rPr>
-      </w:pPr>
-      <w:r>
-        <w:rPr>
-          <w:sz w:val="26"/>
-          <w:szCs w:val="26"/>
-        </w:rPr>
-        <w:t xml:space="preserve">Интерфейс программы оформить в виде меню. </w:t>
-      </w:r>
-    </w:p>
-    <w:p>
-      <w:pPr>
-        <w:ind w:left="360"/>
-        <w:jc w:val="both"/>
-        <w:rPr>
-          <w:sz w:val="16"/>
-          <w:szCs w:val="16"/>
-        </w:rPr>
-      </w:pPr>
-    </w:p>
-    <w:p>
-      <w:pPr>
-        <w:rPr>
-          <w:b/>
-          <w:sz w:val="26"/>
-          <w:szCs w:val="26"/>
-        </w:rPr>
-      </w:pPr>
-      <w:r>
-        <w:rPr>
-          <w:b/>
-          <w:sz w:val="26"/>
-          <w:szCs w:val="26"/>
-        </w:rPr>
-        <w:t>ВАРИАНТ 17</w:t>
-      </w:r>
-    </w:p>
-    <w:p>
-      <w:pPr>
-        <w:ind w:left="360"/>
-        <w:jc w:val="both"/>
-        <w:rPr>
-          <w:sz w:val="26"/>
-          <w:szCs w:val="26"/>
-        </w:rPr>
-      </w:pPr>
-      <w:r>
-        <w:rPr>
-          <w:sz w:val="26"/>
-          <w:szCs w:val="26"/>
-        </w:rPr>
-        <w:lastRenderedPageBreak/>
-        <w:t>Создать структуру данных (класс)</w:t>
-      </w:r>
-      <w:r>
-        <w:rPr>
-          <w:sz w:val="26"/>
-          <w:szCs w:val="26"/>
-        </w:rPr>
-        <w:t xml:space="preserve"> для автопарка, имеющую следующие поля:  номер транспортного средства, вид двигателя, количество пассажирских мест, фамилия водителя.</w:t>
-      </w:r>
-    </w:p>
-    <w:p>
-      <w:pPr>
-        <w:ind w:left="360"/>
-        <w:jc w:val="both"/>
-        <w:rPr>
-          <w:sz w:val="26"/>
-          <w:szCs w:val="26"/>
-        </w:rPr>
-      </w:pPr>
-      <w:r>
-        <w:rPr>
-          <w:sz w:val="26"/>
-          <w:szCs w:val="26"/>
-        </w:rPr>
-        <w:t>Разработать следующие функции:</w:t>
-      </w:r>
-    </w:p>
-    <w:p>
-      <w:pPr>
-        <w:numPr>
-          <w:ilvl w:val="0"/>
-          <w:numId w:val="1"/>
-        </w:numPr>
-        <w:jc w:val="both"/>
-        <w:rPr>
-          <w:sz w:val="26"/>
-          <w:szCs w:val="26"/>
-        </w:rPr>
-      </w:pPr>
-      <w:r>
-        <w:rPr>
-          <w:sz w:val="26"/>
-          <w:szCs w:val="26"/>
-        </w:rPr>
-        <w:t xml:space="preserve">добавление в файл </w:t>
-      </w:r>
-      <w:r>
-        <w:rPr>
-          <w:sz w:val="26"/>
-          <w:szCs w:val="26"/>
-        </w:rPr>
-        <w:t>объектов</w:t>
-      </w:r>
-      <w:r>
-        <w:rPr>
-          <w:sz w:val="26"/>
-          <w:szCs w:val="26"/>
-        </w:rPr>
-        <w:t>;</w:t>
-      </w:r>
-    </w:p>
-    <w:p>
-      <w:pPr>
-        <w:numPr>
-          <w:ilvl w:val="0"/>
-          <w:numId w:val="1"/>
-        </w:numPr>
-        <w:jc w:val="both"/>
-        <w:rPr>
-          <w:sz w:val="26"/>
-          <w:szCs w:val="26"/>
-        </w:rPr>
-      </w:pPr>
-      <w:r>
-        <w:rPr>
-          <w:sz w:val="26"/>
-          <w:szCs w:val="26"/>
-        </w:rPr>
-        <w:t>вывод на экран содержимого всего файла</w:t>
-      </w:r>
-    </w:p>
-    <w:p>
-      <w:pPr>
-        <w:numPr>
-          <w:ilvl w:val="0"/>
-          <w:numId w:val="1"/>
-        </w:numPr>
-        <w:jc w:val="both"/>
-        <w:rPr>
-          <w:sz w:val="26"/>
-          <w:szCs w:val="26"/>
-        </w:rPr>
-      </w:pPr>
-      <w:r>
-        <w:rPr>
-          <w:sz w:val="26"/>
-          <w:szCs w:val="26"/>
-        </w:rPr>
-        <w:t>корректировки отдельной записи, найденной по содержимому главного поля;</w:t>
-      </w:r>
-    </w:p>
-    <w:p>
-      <w:pPr>
-        <w:numPr>
-          <w:ilvl w:val="0"/>
-          <w:numId w:val="1"/>
-        </w:numPr>
-        <w:jc w:val="both"/>
-        <w:rPr>
-          <w:sz w:val="26"/>
-          <w:szCs w:val="26"/>
-        </w:rPr>
-      </w:pPr>
-      <w:r>
-        <w:rPr>
-          <w:sz w:val="26"/>
-          <w:szCs w:val="26"/>
-        </w:rPr>
-        <w:t>отбор записей по содержимому одного из полей и вывод на экран найденных записей;</w:t>
-      </w:r>
-    </w:p>
-    <w:p>
-      <w:pPr>
-        <w:ind w:left="426"/>
-        <w:jc w:val="both"/>
-        <w:rPr>
-          <w:sz w:val="26"/>
-          <w:szCs w:val="26"/>
-        </w:rPr>
-      </w:pPr>
-      <w:r>
-        <w:rPr>
-          <w:sz w:val="26"/>
-          <w:szCs w:val="26"/>
-        </w:rPr>
-        <w:t xml:space="preserve">Интерфейс программы оформить в виде меню. </w:t>
-      </w:r>
-    </w:p>
-    <w:p>
-      <w:pPr>
-        <w:ind w:left="426"/>
-        <w:jc w:val="both"/>
-        <w:rPr>
-          <w:sz w:val="26"/>
-          <w:szCs w:val="26"/>
-        </w:rPr>
-      </w:pPr>
-    </w:p>
-    <w:p>
-      <w:pPr>
-        <w:rPr>
-          <w:b/>
-          <w:sz w:val="26"/>
-          <w:szCs w:val="26"/>
-        </w:rPr>
-      </w:pPr>
-      <w:r>
-        <w:rPr>
-          <w:b/>
-          <w:sz w:val="26"/>
-          <w:szCs w:val="26"/>
-        </w:rPr>
-        <w:t>ВАРИАНТ 18</w:t>
-      </w:r>
-    </w:p>
-    <w:p>
-      <w:pPr>
-        <w:ind w:left="360"/>
-        <w:jc w:val="both"/>
-        <w:rPr>
-          <w:sz w:val="26"/>
-          <w:szCs w:val="26"/>
-        </w:rPr>
-      </w:pPr>
-      <w:r>
-        <w:rPr>
-          <w:sz w:val="26"/>
-          <w:szCs w:val="26"/>
-        </w:rPr>
-        <w:t>Создать структуру данных (класс) для ветеринарной кл</w:t>
-      </w:r>
-      <w:r>
-        <w:rPr>
-          <w:sz w:val="26"/>
-          <w:szCs w:val="26"/>
-        </w:rPr>
-        <w:t xml:space="preserve">иники, имеющую следующие поля: </w:t>
-      </w:r>
-      <w:r>
-        <w:rPr>
-          <w:sz w:val="26"/>
-          <w:szCs w:val="26"/>
-        </w:rPr>
-        <w:t>название животного, порода, кличка, год рождения, фамилия владельца, дата последнего обращения в клинику, диагноз.</w:t>
-      </w:r>
-    </w:p>
-    <w:p>
-      <w:pPr>
-        <w:ind w:left="360"/>
-        <w:jc w:val="both"/>
-        <w:rPr>
-          <w:sz w:val="26"/>
-          <w:szCs w:val="26"/>
-        </w:rPr>
-      </w:pPr>
-      <w:r>
-        <w:rPr>
-          <w:sz w:val="26"/>
-          <w:szCs w:val="26"/>
-        </w:rPr>
-        <w:t>Разработать следующие функции:</w:t>
-      </w:r>
-    </w:p>
-    <w:p>
-      <w:pPr>
-        <w:numPr>
-          <w:ilvl w:val="0"/>
-          <w:numId w:val="1"/>
-        </w:numPr>
-        <w:jc w:val="both"/>
-        <w:rPr>
-          <w:sz w:val="26"/>
-          <w:szCs w:val="26"/>
-        </w:rPr>
-      </w:pPr>
-      <w:r>
-        <w:rPr>
-          <w:sz w:val="26"/>
-          <w:szCs w:val="26"/>
-        </w:rPr>
-        <w:t xml:space="preserve">добавление в файл </w:t>
-      </w:r>
-      <w:r>
-        <w:rPr>
-          <w:sz w:val="26"/>
-          <w:szCs w:val="26"/>
-        </w:rPr>
-        <w:t>объектов</w:t>
-      </w:r>
-      <w:r>
-        <w:rPr>
-          <w:sz w:val="26"/>
-          <w:szCs w:val="26"/>
-        </w:rPr>
-        <w:t>;</w:t>
-      </w:r>
-    </w:p>
-    <w:p>
-      <w:pPr>
-        <w:numPr>
-          <w:ilvl w:val="0"/>
-          <w:numId w:val="1"/>
-        </w:numPr>
-        <w:jc w:val="both"/>
-        <w:rPr>
-          <w:sz w:val="26"/>
-          <w:szCs w:val="26"/>
-        </w:rPr>
-      </w:pPr>
-      <w:r>
-        <w:rPr>
-          <w:sz w:val="26"/>
-          <w:szCs w:val="26"/>
-        </w:rPr>
-        <w:t>вывод на экран содержимого всего файла</w:t>
-      </w:r>
-    </w:p>
-    <w:p>
-      <w:pPr>
-        <w:numPr>
-          <w:ilvl w:val="0"/>
-          <w:numId w:val="1"/>
-        </w:numPr>
-        <w:jc w:val="both"/>
-        <w:rPr>
-          <w:sz w:val="26"/>
-          <w:szCs w:val="26"/>
-        </w:rPr>
-      </w:pPr>
-      <w:r>
-        <w:rPr>
-          <w:sz w:val="26"/>
-          <w:szCs w:val="26"/>
-        </w:rPr>
-        <w:t>корректировки отдельной записи, найденной по содержимому главного поля;</w:t>
-      </w:r>
-    </w:p>
-    <w:p>
-      <w:pPr>
-        <w:numPr>
-          <w:ilvl w:val="0"/>
-          <w:numId w:val="1"/>
-        </w:numPr>
-        <w:jc w:val="both"/>
-        <w:rPr>
-          <w:sz w:val="26"/>
-          <w:szCs w:val="26"/>
-        </w:rPr>
-      </w:pPr>
-      <w:r>
-        <w:rPr>
-          <w:sz w:val="26"/>
-          <w:szCs w:val="26"/>
-        </w:rPr>
-        <w:t>отбор записей по содержимому одного из полей и вывод на экран найденных записей;</w:t>
-      </w:r>
-    </w:p>
-    <w:p>
-      <w:pPr>
-        <w:ind w:left="426"/>
-        <w:jc w:val="both"/>
-        <w:rPr>
-          <w:sz w:val="26"/>
-          <w:szCs w:val="26"/>
-        </w:rPr>
-      </w:pPr>
-      <w:r>
-        <w:rPr>
-          <w:sz w:val="26"/>
-          <w:szCs w:val="26"/>
-        </w:rPr>
-        <w:t xml:space="preserve">Интерфейс программы оформить в виде меню. </w:t>
-      </w:r>
-    </w:p>
-    <w:p>
-      <w:pPr>
-        <w:ind w:left="426"/>
-        <w:jc w:val="both"/>
-        <w:rPr>
-          <w:sz w:val="26"/>
-          <w:szCs w:val="26"/>
-        </w:rPr>
-      </w:pPr>
-    </w:p>
-    <w:p>
-      <w:pPr>
-        <w:rPr>
-          <w:b/>
-          <w:sz w:val="26"/>
-          <w:szCs w:val="26"/>
-        </w:rPr>
-      </w:pPr>
-      <w:r>
-        <w:rPr>
-          <w:b/>
-          <w:sz w:val="26"/>
-          <w:szCs w:val="26"/>
-        </w:rPr>
-        <w:t>ВАРИАНТ 19</w:t>
-      </w:r>
-    </w:p>
-    <w:p>
-      <w:pPr>
-        <w:ind w:left="360"/>
-        <w:jc w:val="both"/>
-        <w:rPr>
-          <w:sz w:val="26"/>
-          <w:szCs w:val="26"/>
-        </w:rPr>
-      </w:pPr>
-      <w:r>
-        <w:rPr>
-          <w:sz w:val="26"/>
-          <w:szCs w:val="26"/>
-        </w:rPr>
-        <w:t>Создать структуру данных (класс) для аэропорта, имеющую следующие поля: номер рейса, тип самолёта, количество пассажиров, порт назначения, время вылета.</w:t>
-      </w:r>
-    </w:p>
-    <w:p>
-      <w:pPr>
-        <w:ind w:left="360"/>
-        <w:jc w:val="both"/>
-        <w:rPr>
-          <w:sz w:val="26"/>
-          <w:szCs w:val="26"/>
-        </w:rPr>
-      </w:pPr>
-      <w:r>
-        <w:rPr>
-          <w:sz w:val="26"/>
-          <w:szCs w:val="26"/>
-        </w:rPr>
-        <w:t>Разработать следующие функции:</w:t>
-      </w:r>
-    </w:p>
-    <w:p>
-      <w:pPr>
-        <w:numPr>
-          <w:ilvl w:val="0"/>
-          <w:numId w:val="1"/>
-        </w:numPr>
-        <w:jc w:val="both"/>
-        <w:rPr>
-          <w:sz w:val="26"/>
-          <w:szCs w:val="26"/>
-        </w:rPr>
-      </w:pPr>
-      <w:r>
-        <w:rPr>
-          <w:sz w:val="26"/>
-          <w:szCs w:val="26"/>
-        </w:rPr>
-        <w:t xml:space="preserve">добавление в файл </w:t>
-      </w:r>
-      <w:r>
-        <w:rPr>
-          <w:sz w:val="26"/>
-          <w:szCs w:val="26"/>
-        </w:rPr>
-        <w:t>объектов</w:t>
-      </w:r>
-      <w:r>
-        <w:rPr>
-          <w:sz w:val="26"/>
-          <w:szCs w:val="26"/>
-        </w:rPr>
-        <w:t>;</w:t>
-      </w:r>
-    </w:p>
-    <w:p>
-      <w:pPr>
-        <w:numPr>
-          <w:ilvl w:val="0"/>
-          <w:numId w:val="1"/>
-        </w:numPr>
-        <w:jc w:val="both"/>
-        <w:rPr>
-          <w:sz w:val="26"/>
-          <w:szCs w:val="26"/>
-        </w:rPr>
-      </w:pPr>
-      <w:r>
-        <w:rPr>
-          <w:sz w:val="26"/>
-          <w:szCs w:val="26"/>
-        </w:rPr>
-        <w:t>вывод на экран содержимого всего файла;</w:t>
-      </w:r>
-    </w:p>
-    <w:p>
-      <w:pPr>
-        <w:numPr>
-          <w:ilvl w:val="0"/>
-          <w:numId w:val="1"/>
-        </w:numPr>
-        <w:jc w:val="both"/>
-        <w:rPr>
-          <w:sz w:val="26"/>
-          <w:szCs w:val="26"/>
-        </w:rPr>
-      </w:pPr>
-      <w:r>
-        <w:rPr>
-          <w:sz w:val="26"/>
-          <w:szCs w:val="26"/>
-        </w:rPr>
-        <w:t>корректировки отдельной записи, найденной по содержимому главного поля;</w:t>
-      </w:r>
-    </w:p>
-    <w:p>
-      <w:pPr>
-        <w:numPr>
-          <w:ilvl w:val="0"/>
-          <w:numId w:val="1"/>
-        </w:numPr>
-        <w:jc w:val="both"/>
-        <w:rPr>
-          <w:sz w:val="26"/>
-          <w:szCs w:val="26"/>
-        </w:rPr>
-      </w:pPr>
-      <w:r>
-        <w:rPr>
-          <w:sz w:val="26"/>
-          <w:szCs w:val="26"/>
-        </w:rPr>
-        <w:t>отбор записей по содержимому одного из полей и вывод на экран найденных записей;</w:t>
-      </w:r>
-    </w:p>
-    <w:p>
-      <w:pPr>
-        <w:ind w:left="426"/>
-        <w:jc w:val="both"/>
-        <w:rPr>
-          <w:sz w:val="26"/>
-          <w:szCs w:val="26"/>
-        </w:rPr>
-      </w:pPr>
-      <w:r>
-        <w:rPr>
-          <w:sz w:val="26"/>
-          <w:szCs w:val="26"/>
-        </w:rPr>
-        <w:t xml:space="preserve">Интерфейс программы оформить в виде меню. </w:t>
-      </w:r>
-    </w:p>
-    <w:p>
-      <w:pPr>
-        <w:rPr>
-          <w:b/>
-          <w:sz w:val="26"/>
-          <w:szCs w:val="26"/>
-        </w:rPr>
-      </w:pPr>
-    </w:p>
-    <w:p>
-      <w:pPr>
-        <w:rPr>
-          <w:b/>
-          <w:sz w:val="26"/>
-          <w:szCs w:val="26"/>
-        </w:rPr>
-      </w:pPr>
-      <w:r>
-        <w:rPr>
-          <w:b/>
-          <w:sz w:val="26"/>
-          <w:szCs w:val="26"/>
-        </w:rPr>
-        <w:t>ВАРИАНТ 20</w:t>
-      </w:r>
-    </w:p>
-    <w:p>
-      <w:pPr>
-        <w:ind w:left="360"/>
-        <w:jc w:val="both"/>
-        <w:rPr>
-          <w:sz w:val="26"/>
-          <w:szCs w:val="26"/>
-        </w:rPr>
-      </w:pPr>
-      <w:r>
-        <w:rPr>
-          <w:sz w:val="26"/>
-          <w:szCs w:val="26"/>
-        </w:rPr>
-        <w:t>Создать структуру данных (класс)</w:t>
-      </w:r>
-      <w:r>
-        <w:rPr>
-          <w:sz w:val="26"/>
-          <w:szCs w:val="26"/>
-        </w:rPr>
-        <w:t xml:space="preserve"> для туристической базы</w:t>
-      </w:r>
-      <w:r>
-        <w:rPr>
-          <w:sz w:val="26"/>
-          <w:szCs w:val="26"/>
-        </w:rPr>
-        <w:t>, имеющую следующие поля: номер маршрута, пункт назначения, протяжённость маршрута</w:t>
-      </w:r>
-      <w:r>
-        <w:rPr>
-          <w:sz w:val="26"/>
-          <w:szCs w:val="26"/>
-        </w:rPr>
-        <w:t>, уровень сложности маршрута</w:t>
-      </w:r>
-      <w:r>
-        <w:rPr>
-          <w:sz w:val="26"/>
-          <w:szCs w:val="26"/>
-        </w:rPr>
-        <w:t>.</w:t>
-      </w:r>
-    </w:p>
-    <w:p>
-      <w:pPr>
-        <w:ind w:left="360"/>
-        <w:jc w:val="both"/>
-        <w:rPr>
-          <w:sz w:val="26"/>
-          <w:szCs w:val="26"/>
-        </w:rPr>
-      </w:pPr>
-      <w:r>
-        <w:rPr>
-          <w:sz w:val="26"/>
-          <w:szCs w:val="26"/>
-        </w:rPr>
-        <w:t>Разработать следующие функции:</w:t>
-      </w:r>
-    </w:p>
-    <w:p>
-      <w:pPr>
-        <w:numPr>
-          <w:ilvl w:val="0"/>
-          <w:numId w:val="1"/>
-        </w:numPr>
-        <w:jc w:val="both"/>
-        <w:rPr>
-          <w:sz w:val="26"/>
-          <w:szCs w:val="26"/>
-        </w:rPr>
-      </w:pPr>
-      <w:r>
-        <w:rPr>
-          <w:sz w:val="26"/>
-          <w:szCs w:val="26"/>
-        </w:rPr>
-        <w:t xml:space="preserve">добавление в файл </w:t>
-      </w:r>
-      <w:r>
-        <w:rPr>
-          <w:sz w:val="26"/>
-          <w:szCs w:val="26"/>
-        </w:rPr>
-        <w:t>объектов</w:t>
-      </w:r>
-      <w:r>
-        <w:rPr>
-          <w:sz w:val="26"/>
-          <w:szCs w:val="26"/>
-        </w:rPr>
-        <w:t>;</w:t>
-      </w:r>
-    </w:p>
-    <w:p>
-      <w:pPr>
-        <w:numPr>
-          <w:ilvl w:val="0"/>
-          <w:numId w:val="1"/>
-        </w:numPr>
-        <w:jc w:val="both"/>
-        <w:rPr>
-          <w:sz w:val="26"/>
-          <w:szCs w:val="26"/>
-        </w:rPr>
-      </w:pPr>
-      <w:r>
-        <w:rPr>
-          <w:sz w:val="26"/>
-          <w:szCs w:val="26"/>
-        </w:rPr>
-        <w:t>вывод на экран содержимого всего файла;</w:t>
-      </w:r>
-    </w:p>
-    <w:p>
-      <w:pPr>
-        <w:numPr>
-          <w:ilvl w:val="0"/>
-          <w:numId w:val="1"/>
-        </w:numPr>
-        <w:jc w:val="both"/>
-        <w:rPr>
-          <w:sz w:val="26"/>
-          <w:szCs w:val="26"/>
-        </w:rPr>
-      </w:pPr>
-      <w:r>
-        <w:rPr>
-          <w:sz w:val="26"/>
-          <w:szCs w:val="26"/>
-        </w:rPr>
-        <w:t>корректировки отдельной записи, найденной по содержимому главного поля;</w:t>
-      </w:r>
-    </w:p>
-    <w:p>
-      <w:pPr>
-        <w:numPr>
-          <w:ilvl w:val="0"/>
-          <w:numId w:val="1"/>
-        </w:numPr>
-        <w:jc w:val="both"/>
-        <w:rPr>
-          <w:sz w:val="26"/>
-          <w:szCs w:val="26"/>
-        </w:rPr>
-      </w:pPr>
-      <w:r>
-        <w:rPr>
-          <w:sz w:val="26"/>
-          <w:szCs w:val="26"/>
-        </w:rPr>
-        <w:t>отбор записей по содержимому одного из полей и вывод на экран найденных записей;</w:t>
-      </w:r>
-    </w:p>
-    <w:p>
-      <w:pPr>
-        <w:ind w:left="426"/>
-        <w:jc w:val="both"/>
-        <w:rPr>
-          <w:sz w:val="26"/>
-          <w:szCs w:val="26"/>
-        </w:rPr>
-      </w:pPr>
-      <w:r>
-        <w:rPr>
-          <w:sz w:val="26"/>
-          <w:szCs w:val="26"/>
-        </w:rPr>
-        <w:t xml:space="preserve">Интерфейс программы оформить в виде меню. </w:t>
+      <w:r>
+        <w:rPr>
+          <w:sz w:val="26"/>
+          <w:szCs w:val="26"/>
+        </w:rPr>
+        <w:t xml:space="preserve"> </w:t>
       </w:r>
     </w:p>
     <w:sectPr>

</xml_diff>